<commit_message>
Versão final corrigida completamente
</commit_message>
<xml_diff>
--- a/Testes/JUnit Julgamento Prisioneiro.docx
+++ b/Testes/JUnit Julgamento Prisioneiro.docx
@@ -794,7 +794,6 @@
           <w:rFonts w:ascii="Consolas" w:hAnsi="Consolas" w:cs="Consolas"/>
           <w:sz w:val="20"/>
           <w:szCs w:val="20"/>
-          <w:lang w:val="en-GB"/>
         </w:rPr>
       </w:pPr>
       <w:r>
@@ -823,7 +822,6 @@
           <w:color w:val="000000"/>
           <w:sz w:val="20"/>
           <w:szCs w:val="20"/>
-          <w:lang w:val="en-GB"/>
         </w:rPr>
         <w:t>assertEquals</w:t>
       </w:r>
@@ -833,7 +831,6 @@
           <w:color w:val="000000"/>
           <w:sz w:val="20"/>
           <w:szCs w:val="20"/>
-          <w:lang w:val="en-GB"/>
         </w:rPr>
         <w:t>(</w:t>
       </w:r>
@@ -843,7 +840,6 @@
           <w:color w:val="6A3E3E"/>
           <w:sz w:val="20"/>
           <w:szCs w:val="20"/>
-          <w:lang w:val="en-GB"/>
         </w:rPr>
         <w:t>expected</w:t>
       </w:r>
@@ -853,7 +849,6 @@
           <w:color w:val="000000"/>
           <w:sz w:val="20"/>
           <w:szCs w:val="20"/>
-          <w:lang w:val="en-GB"/>
         </w:rPr>
         <w:t xml:space="preserve">, </w:t>
       </w:r>
@@ -863,7 +858,6 @@
           <w:color w:val="6A3E3E"/>
           <w:sz w:val="20"/>
           <w:szCs w:val="20"/>
-          <w:lang w:val="en-GB"/>
         </w:rPr>
         <w:t>actual</w:t>
       </w:r>
@@ -873,7 +867,6 @@
           <w:color w:val="000000"/>
           <w:sz w:val="20"/>
           <w:szCs w:val="20"/>
-          <w:lang w:val="en-GB"/>
         </w:rPr>
         <w:t>);</w:t>
       </w:r>
@@ -888,16 +881,14 @@
           <w:rFonts w:ascii="Consolas" w:hAnsi="Consolas" w:cs="Consolas"/>
           <w:sz w:val="20"/>
           <w:szCs w:val="20"/>
-          <w:lang w:val="en-GB"/>
-        </w:rPr>
-      </w:pPr>
-      <w:r>
-        <w:rPr>
-          <w:rFonts w:ascii="Consolas" w:hAnsi="Consolas" w:cs="Consolas"/>
-          <w:color w:val="000000"/>
-          <w:sz w:val="20"/>
-          <w:szCs w:val="20"/>
-          <w:lang w:val="en-GB"/>
+        </w:rPr>
+      </w:pPr>
+      <w:r>
+        <w:rPr>
+          <w:rFonts w:ascii="Consolas" w:hAnsi="Consolas" w:cs="Consolas"/>
+          <w:color w:val="000000"/>
+          <w:sz w:val="20"/>
+          <w:szCs w:val="20"/>
         </w:rPr>
         <w:tab/>
         <w:t>}</w:t>
@@ -913,30 +904,27 @@
           <w:rFonts w:ascii="Consolas" w:hAnsi="Consolas" w:cs="Consolas"/>
           <w:sz w:val="20"/>
           <w:szCs w:val="20"/>
-          <w:lang w:val="en-GB"/>
-        </w:rPr>
-      </w:pPr>
-    </w:p>
-    <w:p>
-      <w:pPr>
-        <w:autoSpaceDE w:val="0"/>
-        <w:autoSpaceDN w:val="0"/>
-        <w:adjustRightInd w:val="0"/>
-        <w:spacing w:after="0" w:line="240" w:lineRule="auto"/>
-        <w:rPr>
-          <w:rFonts w:ascii="Consolas" w:hAnsi="Consolas" w:cs="Consolas"/>
-          <w:sz w:val="20"/>
-          <w:szCs w:val="20"/>
-          <w:lang w:val="en-GB"/>
-        </w:rPr>
-      </w:pPr>
-      <w:r>
-        <w:rPr>
-          <w:rFonts w:ascii="Consolas" w:hAnsi="Consolas" w:cs="Consolas"/>
-          <w:color w:val="000000"/>
-          <w:sz w:val="20"/>
-          <w:szCs w:val="20"/>
-          <w:lang w:val="en-GB"/>
+        </w:rPr>
+      </w:pPr>
+    </w:p>
+    <w:p>
+      <w:pPr>
+        <w:autoSpaceDE w:val="0"/>
+        <w:autoSpaceDN w:val="0"/>
+        <w:adjustRightInd w:val="0"/>
+        <w:spacing w:after="0" w:line="240" w:lineRule="auto"/>
+        <w:rPr>
+          <w:rFonts w:ascii="Consolas" w:hAnsi="Consolas" w:cs="Consolas"/>
+          <w:sz w:val="20"/>
+          <w:szCs w:val="20"/>
+        </w:rPr>
+      </w:pPr>
+      <w:r>
+        <w:rPr>
+          <w:rFonts w:ascii="Consolas" w:hAnsi="Consolas" w:cs="Consolas"/>
+          <w:color w:val="000000"/>
+          <w:sz w:val="20"/>
+          <w:szCs w:val="20"/>
         </w:rPr>
         <w:tab/>
       </w:r>
@@ -946,7 +934,6 @@
           <w:color w:val="646464"/>
           <w:sz w:val="20"/>
           <w:szCs w:val="20"/>
-          <w:lang w:val="en-GB"/>
         </w:rPr>
         <w:t>@Test</w:t>
       </w:r>
@@ -961,16 +948,14 @@
           <w:rFonts w:ascii="Consolas" w:hAnsi="Consolas" w:cs="Consolas"/>
           <w:sz w:val="20"/>
           <w:szCs w:val="20"/>
-          <w:lang w:val="en-GB"/>
-        </w:rPr>
-      </w:pPr>
-      <w:r>
-        <w:rPr>
-          <w:rFonts w:ascii="Consolas" w:hAnsi="Consolas" w:cs="Consolas"/>
-          <w:color w:val="000000"/>
-          <w:sz w:val="20"/>
-          <w:szCs w:val="20"/>
-          <w:lang w:val="en-GB"/>
+        </w:rPr>
+      </w:pPr>
+      <w:r>
+        <w:rPr>
+          <w:rFonts w:ascii="Consolas" w:hAnsi="Consolas" w:cs="Consolas"/>
+          <w:color w:val="000000"/>
+          <w:sz w:val="20"/>
+          <w:szCs w:val="20"/>
         </w:rPr>
         <w:tab/>
       </w:r>
@@ -982,7 +967,6 @@
           <w:color w:val="7F0055"/>
           <w:sz w:val="20"/>
           <w:szCs w:val="20"/>
-          <w:lang w:val="en-GB"/>
         </w:rPr>
         <w:t>void</w:t>
       </w:r>
@@ -992,7 +976,6 @@
           <w:color w:val="000000"/>
           <w:sz w:val="20"/>
           <w:szCs w:val="20"/>
-          <w:lang w:val="en-GB"/>
         </w:rPr>
         <w:t xml:space="preserve"> testCondenacaoMutua() {</w:t>
       </w:r>
@@ -1015,17 +998,15 @@
           <w:color w:val="000000"/>
           <w:sz w:val="20"/>
           <w:szCs w:val="20"/>
-          <w:lang w:val="en-GB"/>
-        </w:rPr>
-        <w:tab/>
-      </w:r>
-      <w:r>
-        <w:rPr>
-          <w:rFonts w:ascii="Consolas" w:hAnsi="Consolas" w:cs="Consolas"/>
-          <w:color w:val="000000"/>
-          <w:sz w:val="20"/>
-          <w:szCs w:val="20"/>
-          <w:lang w:val="en-GB"/>
+        </w:rPr>
+        <w:tab/>
+      </w:r>
+      <w:r>
+        <w:rPr>
+          <w:rFonts w:ascii="Consolas" w:hAnsi="Consolas" w:cs="Consolas"/>
+          <w:color w:val="000000"/>
+          <w:sz w:val="20"/>
+          <w:szCs w:val="20"/>
         </w:rPr>
         <w:tab/>
       </w:r>
@@ -4289,6 +4270,7 @@
           <w:color w:val="000000"/>
           <w:sz w:val="20"/>
           <w:szCs w:val="20"/>
+          <w:lang w:val="en-GB"/>
         </w:rPr>
       </w:pPr>
     </w:p>
@@ -10463,6 +10445,3510 @@
           <w:szCs w:val="20"/>
         </w:rPr>
       </w:pPr>
+    </w:p>
+    <w:p>
+      <w:pPr>
+        <w:rPr>
+          <w:rFonts w:ascii="Consolas" w:hAnsi="Consolas" w:cs="Consolas"/>
+          <w:color w:val="000000"/>
+          <w:sz w:val="20"/>
+          <w:szCs w:val="20"/>
+        </w:rPr>
+      </w:pPr>
+    </w:p>
+    <w:p>
+      <w:pPr>
+        <w:rPr>
+          <w:rFonts w:ascii="Consolas" w:hAnsi="Consolas" w:cs="Consolas"/>
+          <w:color w:val="000000"/>
+          <w:sz w:val="20"/>
+          <w:szCs w:val="20"/>
+        </w:rPr>
+      </w:pPr>
+    </w:p>
+    <w:p>
+      <w:pPr>
+        <w:rPr>
+          <w:rFonts w:ascii="Consolas" w:hAnsi="Consolas" w:cs="Consolas"/>
+          <w:color w:val="000000"/>
+          <w:sz w:val="20"/>
+          <w:szCs w:val="20"/>
+        </w:rPr>
+      </w:pPr>
+      <w:r>
+        <w:rPr>
+          <w:rFonts w:ascii="Consolas" w:hAnsi="Consolas" w:cs="Consolas"/>
+          <w:color w:val="000000"/>
+          <w:sz w:val="20"/>
+          <w:szCs w:val="20"/>
+        </w:rPr>
+        <w:br w:type="page"/>
+      </w:r>
+    </w:p>
+    <w:p>
+      <w:pPr>
+        <w:jc w:val="center"/>
+        <w:rPr>
+          <w:rFonts w:ascii="Consolas" w:hAnsi="Consolas" w:cs="Consolas"/>
+          <w:b/>
+          <w:bCs/>
+          <w:color w:val="000000"/>
+          <w:sz w:val="20"/>
+          <w:szCs w:val="20"/>
+        </w:rPr>
+      </w:pPr>
+      <w:r>
+        <w:rPr>
+          <w:rFonts w:ascii="Consolas" w:hAnsi="Consolas" w:cs="Consolas"/>
+          <w:b/>
+          <w:bCs/>
+          <w:color w:val="000000"/>
+          <w:sz w:val="20"/>
+          <w:szCs w:val="20"/>
+        </w:rPr>
+        <w:lastRenderedPageBreak/>
+        <w:t>RESULTADO FINAL</w:t>
+      </w:r>
+    </w:p>
+    <w:p>
+      <w:pPr>
+        <w:rPr>
+          <w:rFonts w:ascii="Consolas" w:hAnsi="Consolas" w:cs="Consolas"/>
+          <w:b/>
+          <w:bCs/>
+          <w:color w:val="000000"/>
+          <w:sz w:val="20"/>
+          <w:szCs w:val="20"/>
+        </w:rPr>
+      </w:pPr>
+    </w:p>
+    <w:p>
+      <w:pPr>
+        <w:jc w:val="center"/>
+        <w:rPr>
+          <w:rFonts w:ascii="Consolas" w:hAnsi="Consolas" w:cs="Consolas"/>
+          <w:b/>
+          <w:bCs/>
+          <w:color w:val="000000"/>
+          <w:sz w:val="20"/>
+          <w:szCs w:val="20"/>
+        </w:rPr>
+      </w:pPr>
+      <w:r>
+        <w:rPr>
+          <w:rFonts w:ascii="Consolas" w:hAnsi="Consolas" w:cs="Consolas"/>
+          <w:b/>
+          <w:bCs/>
+          <w:color w:val="000000"/>
+          <w:sz w:val="20"/>
+          <w:szCs w:val="20"/>
+        </w:rPr>
+        <w:t>CLASSE JAVA</w:t>
+      </w:r>
+    </w:p>
+    <w:p>
+      <w:pPr>
+        <w:rPr>
+          <w:rFonts w:ascii="Consolas" w:hAnsi="Consolas" w:cs="Consolas"/>
+          <w:b/>
+          <w:bCs/>
+          <w:color w:val="000000"/>
+          <w:sz w:val="20"/>
+          <w:szCs w:val="20"/>
+        </w:rPr>
+      </w:pPr>
+    </w:p>
+    <w:p>
+      <w:pPr>
+        <w:autoSpaceDE w:val="0"/>
+        <w:autoSpaceDN w:val="0"/>
+        <w:adjustRightInd w:val="0"/>
+        <w:spacing w:after="0" w:line="240" w:lineRule="auto"/>
+        <w:rPr>
+          <w:rFonts w:ascii="Consolas" w:hAnsi="Consolas" w:cs="Consolas"/>
+          <w:sz w:val="20"/>
+          <w:szCs w:val="20"/>
+        </w:rPr>
+      </w:pPr>
+      <w:r>
+        <w:rPr>
+          <w:rFonts w:ascii="Consolas" w:hAnsi="Consolas" w:cs="Consolas"/>
+          <w:b/>
+          <w:bCs/>
+          <w:color w:val="7F0055"/>
+          <w:sz w:val="20"/>
+          <w:szCs w:val="20"/>
+        </w:rPr>
+        <w:t>public</w:t>
+      </w:r>
+      <w:r>
+        <w:rPr>
+          <w:rFonts w:ascii="Consolas" w:hAnsi="Consolas" w:cs="Consolas"/>
+          <w:color w:val="000000"/>
+          <w:sz w:val="20"/>
+          <w:szCs w:val="20"/>
+        </w:rPr>
+        <w:t xml:space="preserve"> </w:t>
+      </w:r>
+      <w:r>
+        <w:rPr>
+          <w:rFonts w:ascii="Consolas" w:hAnsi="Consolas" w:cs="Consolas"/>
+          <w:b/>
+          <w:bCs/>
+          <w:color w:val="7F0055"/>
+          <w:sz w:val="20"/>
+          <w:szCs w:val="20"/>
+        </w:rPr>
+        <w:t>class</w:t>
+      </w:r>
+      <w:r>
+        <w:rPr>
+          <w:rFonts w:ascii="Consolas" w:hAnsi="Consolas" w:cs="Consolas"/>
+          <w:color w:val="000000"/>
+          <w:sz w:val="20"/>
+          <w:szCs w:val="20"/>
+        </w:rPr>
+        <w:t xml:space="preserve"> JulgamentoPrisioneiro {</w:t>
+      </w:r>
+    </w:p>
+    <w:p>
+      <w:pPr>
+        <w:autoSpaceDE w:val="0"/>
+        <w:autoSpaceDN w:val="0"/>
+        <w:adjustRightInd w:val="0"/>
+        <w:spacing w:after="0" w:line="240" w:lineRule="auto"/>
+        <w:rPr>
+          <w:rFonts w:ascii="Consolas" w:hAnsi="Consolas" w:cs="Consolas"/>
+          <w:sz w:val="20"/>
+          <w:szCs w:val="20"/>
+        </w:rPr>
+      </w:pPr>
+      <w:r>
+        <w:rPr>
+          <w:rFonts w:ascii="Consolas" w:hAnsi="Consolas" w:cs="Consolas"/>
+          <w:color w:val="000000"/>
+          <w:sz w:val="20"/>
+          <w:szCs w:val="20"/>
+        </w:rPr>
+        <w:tab/>
+      </w:r>
+      <w:r>
+        <w:rPr>
+          <w:rFonts w:ascii="Consolas" w:hAnsi="Consolas" w:cs="Consolas"/>
+          <w:b/>
+          <w:bCs/>
+          <w:color w:val="7F0055"/>
+          <w:sz w:val="20"/>
+          <w:szCs w:val="20"/>
+        </w:rPr>
+        <w:t>private</w:t>
+      </w:r>
+      <w:r>
+        <w:rPr>
+          <w:rFonts w:ascii="Consolas" w:hAnsi="Consolas" w:cs="Consolas"/>
+          <w:color w:val="000000"/>
+          <w:sz w:val="20"/>
+          <w:szCs w:val="20"/>
+        </w:rPr>
+        <w:t xml:space="preserve"> </w:t>
+      </w:r>
+      <w:r>
+        <w:rPr>
+          <w:rFonts w:ascii="Consolas" w:hAnsi="Consolas" w:cs="Consolas"/>
+          <w:b/>
+          <w:bCs/>
+          <w:color w:val="7F0055"/>
+          <w:sz w:val="20"/>
+          <w:szCs w:val="20"/>
+        </w:rPr>
+        <w:t>int</w:t>
+      </w:r>
+      <w:r>
+        <w:rPr>
+          <w:rFonts w:ascii="Consolas" w:hAnsi="Consolas" w:cs="Consolas"/>
+          <w:color w:val="000000"/>
+          <w:sz w:val="20"/>
+          <w:szCs w:val="20"/>
+        </w:rPr>
+        <w:t xml:space="preserve"> </w:t>
+      </w:r>
+      <w:r>
+        <w:rPr>
+          <w:rFonts w:ascii="Consolas" w:hAnsi="Consolas" w:cs="Consolas"/>
+          <w:color w:val="0000C0"/>
+          <w:sz w:val="20"/>
+          <w:szCs w:val="20"/>
+        </w:rPr>
+        <w:t>PENA_INOCENCIA</w:t>
+      </w:r>
+      <w:r>
+        <w:rPr>
+          <w:rFonts w:ascii="Consolas" w:hAnsi="Consolas" w:cs="Consolas"/>
+          <w:color w:val="000000"/>
+          <w:sz w:val="20"/>
+          <w:szCs w:val="20"/>
+        </w:rPr>
+        <w:t xml:space="preserve"> = 0;</w:t>
+      </w:r>
+    </w:p>
+    <w:p>
+      <w:pPr>
+        <w:autoSpaceDE w:val="0"/>
+        <w:autoSpaceDN w:val="0"/>
+        <w:adjustRightInd w:val="0"/>
+        <w:spacing w:after="0" w:line="240" w:lineRule="auto"/>
+        <w:rPr>
+          <w:rFonts w:ascii="Consolas" w:hAnsi="Consolas" w:cs="Consolas"/>
+          <w:sz w:val="20"/>
+          <w:szCs w:val="20"/>
+        </w:rPr>
+      </w:pPr>
+      <w:r>
+        <w:rPr>
+          <w:rFonts w:ascii="Consolas" w:hAnsi="Consolas" w:cs="Consolas"/>
+          <w:color w:val="000000"/>
+          <w:sz w:val="20"/>
+          <w:szCs w:val="20"/>
+        </w:rPr>
+        <w:tab/>
+      </w:r>
+      <w:r>
+        <w:rPr>
+          <w:rFonts w:ascii="Consolas" w:hAnsi="Consolas" w:cs="Consolas"/>
+          <w:b/>
+          <w:bCs/>
+          <w:color w:val="7F0055"/>
+          <w:sz w:val="20"/>
+          <w:szCs w:val="20"/>
+        </w:rPr>
+        <w:t>private</w:t>
+      </w:r>
+      <w:r>
+        <w:rPr>
+          <w:rFonts w:ascii="Consolas" w:hAnsi="Consolas" w:cs="Consolas"/>
+          <w:color w:val="000000"/>
+          <w:sz w:val="20"/>
+          <w:szCs w:val="20"/>
+        </w:rPr>
+        <w:t xml:space="preserve"> </w:t>
+      </w:r>
+      <w:r>
+        <w:rPr>
+          <w:rFonts w:ascii="Consolas" w:hAnsi="Consolas" w:cs="Consolas"/>
+          <w:b/>
+          <w:bCs/>
+          <w:color w:val="7F0055"/>
+          <w:sz w:val="20"/>
+          <w:szCs w:val="20"/>
+        </w:rPr>
+        <w:t>int</w:t>
+      </w:r>
+      <w:r>
+        <w:rPr>
+          <w:rFonts w:ascii="Consolas" w:hAnsi="Consolas" w:cs="Consolas"/>
+          <w:color w:val="000000"/>
+          <w:sz w:val="20"/>
+          <w:szCs w:val="20"/>
+        </w:rPr>
+        <w:t xml:space="preserve"> </w:t>
+      </w:r>
+      <w:r>
+        <w:rPr>
+          <w:rFonts w:ascii="Consolas" w:hAnsi="Consolas" w:cs="Consolas"/>
+          <w:color w:val="0000C0"/>
+          <w:sz w:val="20"/>
+          <w:szCs w:val="20"/>
+        </w:rPr>
+        <w:t>PENA_CONDENACAO_MUTUA</w:t>
+      </w:r>
+      <w:r>
+        <w:rPr>
+          <w:rFonts w:ascii="Consolas" w:hAnsi="Consolas" w:cs="Consolas"/>
+          <w:color w:val="000000"/>
+          <w:sz w:val="20"/>
+          <w:szCs w:val="20"/>
+        </w:rPr>
+        <w:t xml:space="preserve"> = 5;</w:t>
+      </w:r>
+    </w:p>
+    <w:p>
+      <w:pPr>
+        <w:autoSpaceDE w:val="0"/>
+        <w:autoSpaceDN w:val="0"/>
+        <w:adjustRightInd w:val="0"/>
+        <w:spacing w:after="0" w:line="240" w:lineRule="auto"/>
+        <w:rPr>
+          <w:rFonts w:ascii="Consolas" w:hAnsi="Consolas" w:cs="Consolas"/>
+          <w:sz w:val="20"/>
+          <w:szCs w:val="20"/>
+        </w:rPr>
+      </w:pPr>
+      <w:r>
+        <w:rPr>
+          <w:rFonts w:ascii="Consolas" w:hAnsi="Consolas" w:cs="Consolas"/>
+          <w:color w:val="000000"/>
+          <w:sz w:val="20"/>
+          <w:szCs w:val="20"/>
+        </w:rPr>
+        <w:tab/>
+      </w:r>
+      <w:r>
+        <w:rPr>
+          <w:rFonts w:ascii="Consolas" w:hAnsi="Consolas" w:cs="Consolas"/>
+          <w:b/>
+          <w:bCs/>
+          <w:color w:val="7F0055"/>
+          <w:sz w:val="20"/>
+          <w:szCs w:val="20"/>
+        </w:rPr>
+        <w:t>private</w:t>
+      </w:r>
+      <w:r>
+        <w:rPr>
+          <w:rFonts w:ascii="Consolas" w:hAnsi="Consolas" w:cs="Consolas"/>
+          <w:color w:val="000000"/>
+          <w:sz w:val="20"/>
+          <w:szCs w:val="20"/>
+        </w:rPr>
+        <w:t xml:space="preserve"> </w:t>
+      </w:r>
+      <w:r>
+        <w:rPr>
+          <w:rFonts w:ascii="Consolas" w:hAnsi="Consolas" w:cs="Consolas"/>
+          <w:b/>
+          <w:bCs/>
+          <w:color w:val="7F0055"/>
+          <w:sz w:val="20"/>
+          <w:szCs w:val="20"/>
+        </w:rPr>
+        <w:t>int</w:t>
+      </w:r>
+      <w:r>
+        <w:rPr>
+          <w:rFonts w:ascii="Consolas" w:hAnsi="Consolas" w:cs="Consolas"/>
+          <w:color w:val="000000"/>
+          <w:sz w:val="20"/>
+          <w:szCs w:val="20"/>
+        </w:rPr>
+        <w:t xml:space="preserve"> </w:t>
+      </w:r>
+      <w:r>
+        <w:rPr>
+          <w:rFonts w:ascii="Consolas" w:hAnsi="Consolas" w:cs="Consolas"/>
+          <w:color w:val="0000C0"/>
+          <w:sz w:val="20"/>
+          <w:szCs w:val="20"/>
+        </w:rPr>
+        <w:t>PENA_CONDENACAO_INDIVIDUAL</w:t>
+      </w:r>
+      <w:r>
+        <w:rPr>
+          <w:rFonts w:ascii="Consolas" w:hAnsi="Consolas" w:cs="Consolas"/>
+          <w:color w:val="000000"/>
+          <w:sz w:val="20"/>
+          <w:szCs w:val="20"/>
+        </w:rPr>
+        <w:t xml:space="preserve"> = 10;</w:t>
+      </w:r>
+    </w:p>
+    <w:p>
+      <w:pPr>
+        <w:autoSpaceDE w:val="0"/>
+        <w:autoSpaceDN w:val="0"/>
+        <w:adjustRightInd w:val="0"/>
+        <w:spacing w:after="0" w:line="240" w:lineRule="auto"/>
+        <w:rPr>
+          <w:rFonts w:ascii="Consolas" w:hAnsi="Consolas" w:cs="Consolas"/>
+          <w:sz w:val="20"/>
+          <w:szCs w:val="20"/>
+        </w:rPr>
+      </w:pPr>
+      <w:r>
+        <w:rPr>
+          <w:rFonts w:ascii="Consolas" w:hAnsi="Consolas" w:cs="Consolas"/>
+          <w:color w:val="000000"/>
+          <w:sz w:val="20"/>
+          <w:szCs w:val="20"/>
+        </w:rPr>
+        <w:tab/>
+      </w:r>
+      <w:r>
+        <w:rPr>
+          <w:rFonts w:ascii="Consolas" w:hAnsi="Consolas" w:cs="Consolas"/>
+          <w:b/>
+          <w:bCs/>
+          <w:color w:val="7F0055"/>
+          <w:sz w:val="20"/>
+          <w:szCs w:val="20"/>
+        </w:rPr>
+        <w:t>private</w:t>
+      </w:r>
+      <w:r>
+        <w:rPr>
+          <w:rFonts w:ascii="Consolas" w:hAnsi="Consolas" w:cs="Consolas"/>
+          <w:color w:val="000000"/>
+          <w:sz w:val="20"/>
+          <w:szCs w:val="20"/>
+        </w:rPr>
+        <w:t xml:space="preserve"> </w:t>
+      </w:r>
+      <w:r>
+        <w:rPr>
+          <w:rFonts w:ascii="Consolas" w:hAnsi="Consolas" w:cs="Consolas"/>
+          <w:b/>
+          <w:bCs/>
+          <w:color w:val="7F0055"/>
+          <w:sz w:val="20"/>
+          <w:szCs w:val="20"/>
+        </w:rPr>
+        <w:t>int</w:t>
+      </w:r>
+      <w:r>
+        <w:rPr>
+          <w:rFonts w:ascii="Consolas" w:hAnsi="Consolas" w:cs="Consolas"/>
+          <w:color w:val="000000"/>
+          <w:sz w:val="20"/>
+          <w:szCs w:val="20"/>
+        </w:rPr>
+        <w:t xml:space="preserve"> </w:t>
+      </w:r>
+      <w:r>
+        <w:rPr>
+          <w:rFonts w:ascii="Consolas" w:hAnsi="Consolas" w:cs="Consolas"/>
+          <w:color w:val="0000C0"/>
+          <w:sz w:val="20"/>
+          <w:szCs w:val="20"/>
+        </w:rPr>
+        <w:t>PENA_CONDENACAO_CUMPLICES</w:t>
+      </w:r>
+      <w:r>
+        <w:rPr>
+          <w:rFonts w:ascii="Consolas" w:hAnsi="Consolas" w:cs="Consolas"/>
+          <w:color w:val="000000"/>
+          <w:sz w:val="20"/>
+          <w:szCs w:val="20"/>
+        </w:rPr>
+        <w:t xml:space="preserve"> = 1;</w:t>
+      </w:r>
+    </w:p>
+    <w:p>
+      <w:pPr>
+        <w:autoSpaceDE w:val="0"/>
+        <w:autoSpaceDN w:val="0"/>
+        <w:adjustRightInd w:val="0"/>
+        <w:spacing w:after="0" w:line="240" w:lineRule="auto"/>
+        <w:rPr>
+          <w:rFonts w:ascii="Consolas" w:hAnsi="Consolas" w:cs="Consolas"/>
+          <w:sz w:val="20"/>
+          <w:szCs w:val="20"/>
+        </w:rPr>
+      </w:pPr>
+    </w:p>
+    <w:p>
+      <w:pPr>
+        <w:autoSpaceDE w:val="0"/>
+        <w:autoSpaceDN w:val="0"/>
+        <w:adjustRightInd w:val="0"/>
+        <w:spacing w:after="0" w:line="240" w:lineRule="auto"/>
+        <w:rPr>
+          <w:rFonts w:ascii="Consolas" w:hAnsi="Consolas" w:cs="Consolas"/>
+          <w:sz w:val="20"/>
+          <w:szCs w:val="20"/>
+        </w:rPr>
+      </w:pPr>
+      <w:r>
+        <w:rPr>
+          <w:rFonts w:ascii="Consolas" w:hAnsi="Consolas" w:cs="Consolas"/>
+          <w:color w:val="000000"/>
+          <w:sz w:val="20"/>
+          <w:szCs w:val="20"/>
+        </w:rPr>
+        <w:tab/>
+      </w:r>
+      <w:r>
+        <w:rPr>
+          <w:rFonts w:ascii="Consolas" w:hAnsi="Consolas" w:cs="Consolas"/>
+          <w:b/>
+          <w:bCs/>
+          <w:color w:val="7F0055"/>
+          <w:sz w:val="20"/>
+          <w:szCs w:val="20"/>
+        </w:rPr>
+        <w:t>public</w:t>
+      </w:r>
+      <w:r>
+        <w:rPr>
+          <w:rFonts w:ascii="Consolas" w:hAnsi="Consolas" w:cs="Consolas"/>
+          <w:color w:val="000000"/>
+          <w:sz w:val="20"/>
+          <w:szCs w:val="20"/>
+        </w:rPr>
+        <w:t xml:space="preserve"> </w:t>
+      </w:r>
+      <w:r>
+        <w:rPr>
+          <w:rFonts w:ascii="Consolas" w:hAnsi="Consolas" w:cs="Consolas"/>
+          <w:b/>
+          <w:bCs/>
+          <w:color w:val="7F0055"/>
+          <w:sz w:val="20"/>
+          <w:szCs w:val="20"/>
+        </w:rPr>
+        <w:t>static</w:t>
+      </w:r>
+      <w:r>
+        <w:rPr>
+          <w:rFonts w:ascii="Consolas" w:hAnsi="Consolas" w:cs="Consolas"/>
+          <w:color w:val="000000"/>
+          <w:sz w:val="20"/>
+          <w:szCs w:val="20"/>
+        </w:rPr>
+        <w:t xml:space="preserve"> </w:t>
+      </w:r>
+      <w:r>
+        <w:rPr>
+          <w:rFonts w:ascii="Consolas" w:hAnsi="Consolas" w:cs="Consolas"/>
+          <w:b/>
+          <w:bCs/>
+          <w:color w:val="7F0055"/>
+          <w:sz w:val="20"/>
+          <w:szCs w:val="20"/>
+        </w:rPr>
+        <w:t>enum</w:t>
+      </w:r>
+      <w:r>
+        <w:rPr>
+          <w:rFonts w:ascii="Consolas" w:hAnsi="Consolas" w:cs="Consolas"/>
+          <w:color w:val="000000"/>
+          <w:sz w:val="20"/>
+          <w:szCs w:val="20"/>
+        </w:rPr>
+        <w:t xml:space="preserve"> Resposta {</w:t>
+      </w:r>
+    </w:p>
+    <w:p>
+      <w:pPr>
+        <w:autoSpaceDE w:val="0"/>
+        <w:autoSpaceDN w:val="0"/>
+        <w:adjustRightInd w:val="0"/>
+        <w:spacing w:after="0" w:line="240" w:lineRule="auto"/>
+        <w:rPr>
+          <w:rFonts w:ascii="Consolas" w:hAnsi="Consolas" w:cs="Consolas"/>
+          <w:sz w:val="20"/>
+          <w:szCs w:val="20"/>
+        </w:rPr>
+      </w:pPr>
+      <w:r>
+        <w:rPr>
+          <w:rFonts w:ascii="Consolas" w:hAnsi="Consolas" w:cs="Consolas"/>
+          <w:color w:val="000000"/>
+          <w:sz w:val="20"/>
+          <w:szCs w:val="20"/>
+        </w:rPr>
+        <w:tab/>
+      </w:r>
+      <w:r>
+        <w:rPr>
+          <w:rFonts w:ascii="Consolas" w:hAnsi="Consolas" w:cs="Consolas"/>
+          <w:color w:val="000000"/>
+          <w:sz w:val="20"/>
+          <w:szCs w:val="20"/>
+        </w:rPr>
+        <w:tab/>
+      </w:r>
+      <w:r>
+        <w:rPr>
+          <w:rFonts w:ascii="Consolas" w:hAnsi="Consolas" w:cs="Consolas"/>
+          <w:b/>
+          <w:bCs/>
+          <w:i/>
+          <w:iCs/>
+          <w:color w:val="0000C0"/>
+          <w:sz w:val="20"/>
+          <w:szCs w:val="20"/>
+        </w:rPr>
+        <w:t>DELACAO</w:t>
+      </w:r>
+      <w:r>
+        <w:rPr>
+          <w:rFonts w:ascii="Consolas" w:hAnsi="Consolas" w:cs="Consolas"/>
+          <w:color w:val="000000"/>
+          <w:sz w:val="20"/>
+          <w:szCs w:val="20"/>
+        </w:rPr>
+        <w:t xml:space="preserve">, </w:t>
+      </w:r>
+      <w:r>
+        <w:rPr>
+          <w:rFonts w:ascii="Consolas" w:hAnsi="Consolas" w:cs="Consolas"/>
+          <w:b/>
+          <w:bCs/>
+          <w:i/>
+          <w:iCs/>
+          <w:color w:val="0000C0"/>
+          <w:sz w:val="20"/>
+          <w:szCs w:val="20"/>
+        </w:rPr>
+        <w:t>DEFESA</w:t>
+      </w:r>
+    </w:p>
+    <w:p>
+      <w:pPr>
+        <w:autoSpaceDE w:val="0"/>
+        <w:autoSpaceDN w:val="0"/>
+        <w:adjustRightInd w:val="0"/>
+        <w:spacing w:after="0" w:line="240" w:lineRule="auto"/>
+        <w:rPr>
+          <w:rFonts w:ascii="Consolas" w:hAnsi="Consolas" w:cs="Consolas"/>
+          <w:sz w:val="20"/>
+          <w:szCs w:val="20"/>
+        </w:rPr>
+      </w:pPr>
+      <w:r>
+        <w:rPr>
+          <w:rFonts w:ascii="Consolas" w:hAnsi="Consolas" w:cs="Consolas"/>
+          <w:color w:val="000000"/>
+          <w:sz w:val="20"/>
+          <w:szCs w:val="20"/>
+        </w:rPr>
+        <w:tab/>
+        <w:t>};</w:t>
+      </w:r>
+    </w:p>
+    <w:p>
+      <w:pPr>
+        <w:autoSpaceDE w:val="0"/>
+        <w:autoSpaceDN w:val="0"/>
+        <w:adjustRightInd w:val="0"/>
+        <w:spacing w:after="0" w:line="240" w:lineRule="auto"/>
+        <w:rPr>
+          <w:rFonts w:ascii="Consolas" w:hAnsi="Consolas" w:cs="Consolas"/>
+          <w:sz w:val="20"/>
+          <w:szCs w:val="20"/>
+        </w:rPr>
+      </w:pPr>
+    </w:p>
+    <w:p>
+      <w:pPr>
+        <w:autoSpaceDE w:val="0"/>
+        <w:autoSpaceDN w:val="0"/>
+        <w:adjustRightInd w:val="0"/>
+        <w:spacing w:after="0" w:line="240" w:lineRule="auto"/>
+        <w:rPr>
+          <w:rFonts w:ascii="Consolas" w:hAnsi="Consolas" w:cs="Consolas"/>
+          <w:sz w:val="20"/>
+          <w:szCs w:val="20"/>
+        </w:rPr>
+      </w:pPr>
+      <w:r>
+        <w:rPr>
+          <w:rFonts w:ascii="Consolas" w:hAnsi="Consolas" w:cs="Consolas"/>
+          <w:color w:val="000000"/>
+          <w:sz w:val="20"/>
+          <w:szCs w:val="20"/>
+        </w:rPr>
+        <w:tab/>
+      </w:r>
+      <w:r>
+        <w:rPr>
+          <w:rFonts w:ascii="Consolas" w:hAnsi="Consolas" w:cs="Consolas"/>
+          <w:b/>
+          <w:bCs/>
+          <w:color w:val="7F0055"/>
+          <w:sz w:val="20"/>
+          <w:szCs w:val="20"/>
+        </w:rPr>
+        <w:t>public</w:t>
+      </w:r>
+      <w:r>
+        <w:rPr>
+          <w:rFonts w:ascii="Consolas" w:hAnsi="Consolas" w:cs="Consolas"/>
+          <w:color w:val="000000"/>
+          <w:sz w:val="20"/>
+          <w:szCs w:val="20"/>
+        </w:rPr>
+        <w:t xml:space="preserve"> </w:t>
+      </w:r>
+      <w:r>
+        <w:rPr>
+          <w:rFonts w:ascii="Consolas" w:hAnsi="Consolas" w:cs="Consolas"/>
+          <w:b/>
+          <w:bCs/>
+          <w:color w:val="7F0055"/>
+          <w:sz w:val="20"/>
+          <w:szCs w:val="20"/>
+        </w:rPr>
+        <w:t>int</w:t>
+      </w:r>
+      <w:r>
+        <w:rPr>
+          <w:rFonts w:ascii="Consolas" w:hAnsi="Consolas" w:cs="Consolas"/>
+          <w:color w:val="000000"/>
+          <w:sz w:val="20"/>
+          <w:szCs w:val="20"/>
+        </w:rPr>
+        <w:t xml:space="preserve"> calculaPena(Resposta </w:t>
+      </w:r>
+      <w:r>
+        <w:rPr>
+          <w:rFonts w:ascii="Consolas" w:hAnsi="Consolas" w:cs="Consolas"/>
+          <w:color w:val="6A3E3E"/>
+          <w:sz w:val="20"/>
+          <w:szCs w:val="20"/>
+        </w:rPr>
+        <w:t>respostaPrisioneiroA</w:t>
+      </w:r>
+      <w:r>
+        <w:rPr>
+          <w:rFonts w:ascii="Consolas" w:hAnsi="Consolas" w:cs="Consolas"/>
+          <w:color w:val="000000"/>
+          <w:sz w:val="20"/>
+          <w:szCs w:val="20"/>
+        </w:rPr>
+        <w:t xml:space="preserve">, Resposta </w:t>
+      </w:r>
+      <w:r>
+        <w:rPr>
+          <w:rFonts w:ascii="Consolas" w:hAnsi="Consolas" w:cs="Consolas"/>
+          <w:color w:val="6A3E3E"/>
+          <w:sz w:val="20"/>
+          <w:szCs w:val="20"/>
+        </w:rPr>
+        <w:t>respostaPrisioneiroB</w:t>
+      </w:r>
+      <w:r>
+        <w:rPr>
+          <w:rFonts w:ascii="Consolas" w:hAnsi="Consolas" w:cs="Consolas"/>
+          <w:color w:val="000000"/>
+          <w:sz w:val="20"/>
+          <w:szCs w:val="20"/>
+        </w:rPr>
+        <w:t>) {</w:t>
+      </w:r>
+    </w:p>
+    <w:p>
+      <w:pPr>
+        <w:autoSpaceDE w:val="0"/>
+        <w:autoSpaceDN w:val="0"/>
+        <w:adjustRightInd w:val="0"/>
+        <w:spacing w:after="0" w:line="240" w:lineRule="auto"/>
+        <w:rPr>
+          <w:rFonts w:ascii="Consolas" w:hAnsi="Consolas" w:cs="Consolas"/>
+          <w:sz w:val="20"/>
+          <w:szCs w:val="20"/>
+        </w:rPr>
+      </w:pPr>
+      <w:r>
+        <w:rPr>
+          <w:rFonts w:ascii="Consolas" w:hAnsi="Consolas" w:cs="Consolas"/>
+          <w:color w:val="000000"/>
+          <w:sz w:val="20"/>
+          <w:szCs w:val="20"/>
+        </w:rPr>
+        <w:tab/>
+      </w:r>
+      <w:r>
+        <w:rPr>
+          <w:rFonts w:ascii="Consolas" w:hAnsi="Consolas" w:cs="Consolas"/>
+          <w:color w:val="000000"/>
+          <w:sz w:val="20"/>
+          <w:szCs w:val="20"/>
+        </w:rPr>
+        <w:tab/>
+      </w:r>
+      <w:r>
+        <w:rPr>
+          <w:rFonts w:ascii="Consolas" w:hAnsi="Consolas" w:cs="Consolas"/>
+          <w:b/>
+          <w:bCs/>
+          <w:color w:val="7F0055"/>
+          <w:sz w:val="20"/>
+          <w:szCs w:val="20"/>
+        </w:rPr>
+        <w:t>if</w:t>
+      </w:r>
+      <w:r>
+        <w:rPr>
+          <w:rFonts w:ascii="Consolas" w:hAnsi="Consolas" w:cs="Consolas"/>
+          <w:color w:val="000000"/>
+          <w:sz w:val="20"/>
+          <w:szCs w:val="20"/>
+        </w:rPr>
+        <w:t xml:space="preserve"> (</w:t>
+      </w:r>
+      <w:r>
+        <w:rPr>
+          <w:rFonts w:ascii="Consolas" w:hAnsi="Consolas" w:cs="Consolas"/>
+          <w:color w:val="6A3E3E"/>
+          <w:sz w:val="20"/>
+          <w:szCs w:val="20"/>
+        </w:rPr>
+        <w:t>respostaPrisioneiroA</w:t>
+      </w:r>
+      <w:r>
+        <w:rPr>
+          <w:rFonts w:ascii="Consolas" w:hAnsi="Consolas" w:cs="Consolas"/>
+          <w:color w:val="000000"/>
+          <w:sz w:val="20"/>
+          <w:szCs w:val="20"/>
+        </w:rPr>
+        <w:t xml:space="preserve"> == Resposta.</w:t>
+      </w:r>
+      <w:r>
+        <w:rPr>
+          <w:rFonts w:ascii="Consolas" w:hAnsi="Consolas" w:cs="Consolas"/>
+          <w:b/>
+          <w:bCs/>
+          <w:i/>
+          <w:iCs/>
+          <w:color w:val="0000C0"/>
+          <w:sz w:val="20"/>
+          <w:szCs w:val="20"/>
+        </w:rPr>
+        <w:t>DELACAO</w:t>
+      </w:r>
+      <w:r>
+        <w:rPr>
+          <w:rFonts w:ascii="Consolas" w:hAnsi="Consolas" w:cs="Consolas"/>
+          <w:color w:val="000000"/>
+          <w:sz w:val="20"/>
+          <w:szCs w:val="20"/>
+        </w:rPr>
+        <w:t>) {</w:t>
+      </w:r>
+    </w:p>
+    <w:p>
+      <w:pPr>
+        <w:autoSpaceDE w:val="0"/>
+        <w:autoSpaceDN w:val="0"/>
+        <w:adjustRightInd w:val="0"/>
+        <w:spacing w:after="0" w:line="240" w:lineRule="auto"/>
+        <w:rPr>
+          <w:rFonts w:ascii="Consolas" w:hAnsi="Consolas" w:cs="Consolas"/>
+          <w:sz w:val="20"/>
+          <w:szCs w:val="20"/>
+        </w:rPr>
+      </w:pPr>
+      <w:r>
+        <w:rPr>
+          <w:rFonts w:ascii="Consolas" w:hAnsi="Consolas" w:cs="Consolas"/>
+          <w:color w:val="000000"/>
+          <w:sz w:val="20"/>
+          <w:szCs w:val="20"/>
+        </w:rPr>
+        <w:tab/>
+      </w:r>
+      <w:r>
+        <w:rPr>
+          <w:rFonts w:ascii="Consolas" w:hAnsi="Consolas" w:cs="Consolas"/>
+          <w:color w:val="000000"/>
+          <w:sz w:val="20"/>
+          <w:szCs w:val="20"/>
+        </w:rPr>
+        <w:tab/>
+      </w:r>
+      <w:r>
+        <w:rPr>
+          <w:rFonts w:ascii="Consolas" w:hAnsi="Consolas" w:cs="Consolas"/>
+          <w:color w:val="000000"/>
+          <w:sz w:val="20"/>
+          <w:szCs w:val="20"/>
+        </w:rPr>
+        <w:tab/>
+      </w:r>
+      <w:r>
+        <w:rPr>
+          <w:rFonts w:ascii="Consolas" w:hAnsi="Consolas" w:cs="Consolas"/>
+          <w:b/>
+          <w:bCs/>
+          <w:color w:val="7F0055"/>
+          <w:sz w:val="20"/>
+          <w:szCs w:val="20"/>
+        </w:rPr>
+        <w:t>if</w:t>
+      </w:r>
+      <w:r>
+        <w:rPr>
+          <w:rFonts w:ascii="Consolas" w:hAnsi="Consolas" w:cs="Consolas"/>
+          <w:color w:val="000000"/>
+          <w:sz w:val="20"/>
+          <w:szCs w:val="20"/>
+        </w:rPr>
+        <w:t xml:space="preserve"> (</w:t>
+      </w:r>
+      <w:r>
+        <w:rPr>
+          <w:rFonts w:ascii="Consolas" w:hAnsi="Consolas" w:cs="Consolas"/>
+          <w:color w:val="6A3E3E"/>
+          <w:sz w:val="20"/>
+          <w:szCs w:val="20"/>
+        </w:rPr>
+        <w:t>respostaPrisioneiroB</w:t>
+      </w:r>
+      <w:r>
+        <w:rPr>
+          <w:rFonts w:ascii="Consolas" w:hAnsi="Consolas" w:cs="Consolas"/>
+          <w:color w:val="000000"/>
+          <w:sz w:val="20"/>
+          <w:szCs w:val="20"/>
+        </w:rPr>
+        <w:t xml:space="preserve"> == Resposta.</w:t>
+      </w:r>
+      <w:r>
+        <w:rPr>
+          <w:rFonts w:ascii="Consolas" w:hAnsi="Consolas" w:cs="Consolas"/>
+          <w:b/>
+          <w:bCs/>
+          <w:i/>
+          <w:iCs/>
+          <w:color w:val="0000C0"/>
+          <w:sz w:val="20"/>
+          <w:szCs w:val="20"/>
+        </w:rPr>
+        <w:t>DELACAO</w:t>
+      </w:r>
+      <w:r>
+        <w:rPr>
+          <w:rFonts w:ascii="Consolas" w:hAnsi="Consolas" w:cs="Consolas"/>
+          <w:color w:val="000000"/>
+          <w:sz w:val="20"/>
+          <w:szCs w:val="20"/>
+        </w:rPr>
+        <w:t>) {</w:t>
+      </w:r>
+    </w:p>
+    <w:p>
+      <w:pPr>
+        <w:autoSpaceDE w:val="0"/>
+        <w:autoSpaceDN w:val="0"/>
+        <w:adjustRightInd w:val="0"/>
+        <w:spacing w:after="0" w:line="240" w:lineRule="auto"/>
+        <w:rPr>
+          <w:rFonts w:ascii="Consolas" w:hAnsi="Consolas" w:cs="Consolas"/>
+          <w:sz w:val="20"/>
+          <w:szCs w:val="20"/>
+        </w:rPr>
+      </w:pPr>
+      <w:r>
+        <w:rPr>
+          <w:rFonts w:ascii="Consolas" w:hAnsi="Consolas" w:cs="Consolas"/>
+          <w:color w:val="000000"/>
+          <w:sz w:val="20"/>
+          <w:szCs w:val="20"/>
+        </w:rPr>
+        <w:tab/>
+      </w:r>
+      <w:r>
+        <w:rPr>
+          <w:rFonts w:ascii="Consolas" w:hAnsi="Consolas" w:cs="Consolas"/>
+          <w:color w:val="000000"/>
+          <w:sz w:val="20"/>
+          <w:szCs w:val="20"/>
+        </w:rPr>
+        <w:tab/>
+      </w:r>
+      <w:r>
+        <w:rPr>
+          <w:rFonts w:ascii="Consolas" w:hAnsi="Consolas" w:cs="Consolas"/>
+          <w:color w:val="000000"/>
+          <w:sz w:val="20"/>
+          <w:szCs w:val="20"/>
+        </w:rPr>
+        <w:tab/>
+      </w:r>
+      <w:r>
+        <w:rPr>
+          <w:rFonts w:ascii="Consolas" w:hAnsi="Consolas" w:cs="Consolas"/>
+          <w:color w:val="000000"/>
+          <w:sz w:val="20"/>
+          <w:szCs w:val="20"/>
+        </w:rPr>
+        <w:tab/>
+      </w:r>
+      <w:r>
+        <w:rPr>
+          <w:rFonts w:ascii="Consolas" w:hAnsi="Consolas" w:cs="Consolas"/>
+          <w:b/>
+          <w:bCs/>
+          <w:color w:val="7F0055"/>
+          <w:sz w:val="20"/>
+          <w:szCs w:val="20"/>
+        </w:rPr>
+        <w:t>return</w:t>
+      </w:r>
+      <w:r>
+        <w:rPr>
+          <w:rFonts w:ascii="Consolas" w:hAnsi="Consolas" w:cs="Consolas"/>
+          <w:color w:val="000000"/>
+          <w:sz w:val="20"/>
+          <w:szCs w:val="20"/>
+        </w:rPr>
+        <w:t xml:space="preserve"> </w:t>
+      </w:r>
+      <w:r>
+        <w:rPr>
+          <w:rFonts w:ascii="Consolas" w:hAnsi="Consolas" w:cs="Consolas"/>
+          <w:color w:val="0000C0"/>
+          <w:sz w:val="20"/>
+          <w:szCs w:val="20"/>
+        </w:rPr>
+        <w:t>PENA_CONDENACAO_MUTUA</w:t>
+      </w:r>
+      <w:r>
+        <w:rPr>
+          <w:rFonts w:ascii="Consolas" w:hAnsi="Consolas" w:cs="Consolas"/>
+          <w:color w:val="000000"/>
+          <w:sz w:val="20"/>
+          <w:szCs w:val="20"/>
+        </w:rPr>
+        <w:t>;</w:t>
+      </w:r>
+    </w:p>
+    <w:p>
+      <w:pPr>
+        <w:autoSpaceDE w:val="0"/>
+        <w:autoSpaceDN w:val="0"/>
+        <w:adjustRightInd w:val="0"/>
+        <w:spacing w:after="0" w:line="240" w:lineRule="auto"/>
+        <w:rPr>
+          <w:rFonts w:ascii="Consolas" w:hAnsi="Consolas" w:cs="Consolas"/>
+          <w:sz w:val="20"/>
+          <w:szCs w:val="20"/>
+        </w:rPr>
+      </w:pPr>
+      <w:r>
+        <w:rPr>
+          <w:rFonts w:ascii="Consolas" w:hAnsi="Consolas" w:cs="Consolas"/>
+          <w:color w:val="000000"/>
+          <w:sz w:val="20"/>
+          <w:szCs w:val="20"/>
+        </w:rPr>
+        <w:tab/>
+      </w:r>
+      <w:r>
+        <w:rPr>
+          <w:rFonts w:ascii="Consolas" w:hAnsi="Consolas" w:cs="Consolas"/>
+          <w:color w:val="000000"/>
+          <w:sz w:val="20"/>
+          <w:szCs w:val="20"/>
+        </w:rPr>
+        <w:tab/>
+      </w:r>
+      <w:r>
+        <w:rPr>
+          <w:rFonts w:ascii="Consolas" w:hAnsi="Consolas" w:cs="Consolas"/>
+          <w:color w:val="000000"/>
+          <w:sz w:val="20"/>
+          <w:szCs w:val="20"/>
+        </w:rPr>
+        <w:tab/>
+        <w:t xml:space="preserve">} </w:t>
+      </w:r>
+      <w:r>
+        <w:rPr>
+          <w:rFonts w:ascii="Consolas" w:hAnsi="Consolas" w:cs="Consolas"/>
+          <w:b/>
+          <w:bCs/>
+          <w:color w:val="7F0055"/>
+          <w:sz w:val="20"/>
+          <w:szCs w:val="20"/>
+        </w:rPr>
+        <w:t>else</w:t>
+      </w:r>
+      <w:r>
+        <w:rPr>
+          <w:rFonts w:ascii="Consolas" w:hAnsi="Consolas" w:cs="Consolas"/>
+          <w:color w:val="000000"/>
+          <w:sz w:val="20"/>
+          <w:szCs w:val="20"/>
+        </w:rPr>
+        <w:t xml:space="preserve"> {</w:t>
+      </w:r>
+    </w:p>
+    <w:p>
+      <w:pPr>
+        <w:autoSpaceDE w:val="0"/>
+        <w:autoSpaceDN w:val="0"/>
+        <w:adjustRightInd w:val="0"/>
+        <w:spacing w:after="0" w:line="240" w:lineRule="auto"/>
+        <w:rPr>
+          <w:rFonts w:ascii="Consolas" w:hAnsi="Consolas" w:cs="Consolas"/>
+          <w:sz w:val="20"/>
+          <w:szCs w:val="20"/>
+        </w:rPr>
+      </w:pPr>
+      <w:r>
+        <w:rPr>
+          <w:rFonts w:ascii="Consolas" w:hAnsi="Consolas" w:cs="Consolas"/>
+          <w:color w:val="000000"/>
+          <w:sz w:val="20"/>
+          <w:szCs w:val="20"/>
+        </w:rPr>
+        <w:tab/>
+      </w:r>
+      <w:r>
+        <w:rPr>
+          <w:rFonts w:ascii="Consolas" w:hAnsi="Consolas" w:cs="Consolas"/>
+          <w:color w:val="000000"/>
+          <w:sz w:val="20"/>
+          <w:szCs w:val="20"/>
+        </w:rPr>
+        <w:tab/>
+      </w:r>
+      <w:r>
+        <w:rPr>
+          <w:rFonts w:ascii="Consolas" w:hAnsi="Consolas" w:cs="Consolas"/>
+          <w:color w:val="000000"/>
+          <w:sz w:val="20"/>
+          <w:szCs w:val="20"/>
+        </w:rPr>
+        <w:tab/>
+      </w:r>
+      <w:r>
+        <w:rPr>
+          <w:rFonts w:ascii="Consolas" w:hAnsi="Consolas" w:cs="Consolas"/>
+          <w:color w:val="000000"/>
+          <w:sz w:val="20"/>
+          <w:szCs w:val="20"/>
+        </w:rPr>
+        <w:tab/>
+      </w:r>
+      <w:r>
+        <w:rPr>
+          <w:rFonts w:ascii="Consolas" w:hAnsi="Consolas" w:cs="Consolas"/>
+          <w:b/>
+          <w:bCs/>
+          <w:color w:val="7F0055"/>
+          <w:sz w:val="20"/>
+          <w:szCs w:val="20"/>
+        </w:rPr>
+        <w:t>return</w:t>
+      </w:r>
+      <w:r>
+        <w:rPr>
+          <w:rFonts w:ascii="Consolas" w:hAnsi="Consolas" w:cs="Consolas"/>
+          <w:color w:val="000000"/>
+          <w:sz w:val="20"/>
+          <w:szCs w:val="20"/>
+        </w:rPr>
+        <w:t xml:space="preserve"> </w:t>
+      </w:r>
+      <w:r>
+        <w:rPr>
+          <w:rFonts w:ascii="Consolas" w:hAnsi="Consolas" w:cs="Consolas"/>
+          <w:color w:val="0000C0"/>
+          <w:sz w:val="20"/>
+          <w:szCs w:val="20"/>
+        </w:rPr>
+        <w:t>PENA_CONDENACAO_INDIVIDUAL</w:t>
+      </w:r>
+      <w:r>
+        <w:rPr>
+          <w:rFonts w:ascii="Consolas" w:hAnsi="Consolas" w:cs="Consolas"/>
+          <w:color w:val="000000"/>
+          <w:sz w:val="20"/>
+          <w:szCs w:val="20"/>
+        </w:rPr>
+        <w:t>;</w:t>
+      </w:r>
+    </w:p>
+    <w:p>
+      <w:pPr>
+        <w:autoSpaceDE w:val="0"/>
+        <w:autoSpaceDN w:val="0"/>
+        <w:adjustRightInd w:val="0"/>
+        <w:spacing w:after="0" w:line="240" w:lineRule="auto"/>
+        <w:rPr>
+          <w:rFonts w:ascii="Consolas" w:hAnsi="Consolas" w:cs="Consolas"/>
+          <w:sz w:val="20"/>
+          <w:szCs w:val="20"/>
+        </w:rPr>
+      </w:pPr>
+      <w:r>
+        <w:rPr>
+          <w:rFonts w:ascii="Consolas" w:hAnsi="Consolas" w:cs="Consolas"/>
+          <w:color w:val="000000"/>
+          <w:sz w:val="20"/>
+          <w:szCs w:val="20"/>
+        </w:rPr>
+        <w:tab/>
+      </w:r>
+      <w:r>
+        <w:rPr>
+          <w:rFonts w:ascii="Consolas" w:hAnsi="Consolas" w:cs="Consolas"/>
+          <w:color w:val="000000"/>
+          <w:sz w:val="20"/>
+          <w:szCs w:val="20"/>
+        </w:rPr>
+        <w:tab/>
+      </w:r>
+      <w:r>
+        <w:rPr>
+          <w:rFonts w:ascii="Consolas" w:hAnsi="Consolas" w:cs="Consolas"/>
+          <w:color w:val="000000"/>
+          <w:sz w:val="20"/>
+          <w:szCs w:val="20"/>
+        </w:rPr>
+        <w:tab/>
+        <w:t>}</w:t>
+      </w:r>
+    </w:p>
+    <w:p>
+      <w:pPr>
+        <w:autoSpaceDE w:val="0"/>
+        <w:autoSpaceDN w:val="0"/>
+        <w:adjustRightInd w:val="0"/>
+        <w:spacing w:after="0" w:line="240" w:lineRule="auto"/>
+        <w:rPr>
+          <w:rFonts w:ascii="Consolas" w:hAnsi="Consolas" w:cs="Consolas"/>
+          <w:sz w:val="20"/>
+          <w:szCs w:val="20"/>
+        </w:rPr>
+      </w:pPr>
+      <w:r>
+        <w:rPr>
+          <w:rFonts w:ascii="Consolas" w:hAnsi="Consolas" w:cs="Consolas"/>
+          <w:color w:val="000000"/>
+          <w:sz w:val="20"/>
+          <w:szCs w:val="20"/>
+        </w:rPr>
+        <w:tab/>
+      </w:r>
+      <w:r>
+        <w:rPr>
+          <w:rFonts w:ascii="Consolas" w:hAnsi="Consolas" w:cs="Consolas"/>
+          <w:color w:val="000000"/>
+          <w:sz w:val="20"/>
+          <w:szCs w:val="20"/>
+        </w:rPr>
+        <w:tab/>
+        <w:t xml:space="preserve">} </w:t>
+      </w:r>
+      <w:r>
+        <w:rPr>
+          <w:rFonts w:ascii="Consolas" w:hAnsi="Consolas" w:cs="Consolas"/>
+          <w:b/>
+          <w:bCs/>
+          <w:color w:val="7F0055"/>
+          <w:sz w:val="20"/>
+          <w:szCs w:val="20"/>
+        </w:rPr>
+        <w:t>else</w:t>
+      </w:r>
+      <w:r>
+        <w:rPr>
+          <w:rFonts w:ascii="Consolas" w:hAnsi="Consolas" w:cs="Consolas"/>
+          <w:color w:val="000000"/>
+          <w:sz w:val="20"/>
+          <w:szCs w:val="20"/>
+        </w:rPr>
+        <w:t xml:space="preserve"> {</w:t>
+      </w:r>
+    </w:p>
+    <w:p>
+      <w:pPr>
+        <w:autoSpaceDE w:val="0"/>
+        <w:autoSpaceDN w:val="0"/>
+        <w:adjustRightInd w:val="0"/>
+        <w:spacing w:after="0" w:line="240" w:lineRule="auto"/>
+        <w:rPr>
+          <w:rFonts w:ascii="Consolas" w:hAnsi="Consolas" w:cs="Consolas"/>
+          <w:sz w:val="20"/>
+          <w:szCs w:val="20"/>
+        </w:rPr>
+      </w:pPr>
+      <w:r>
+        <w:rPr>
+          <w:rFonts w:ascii="Consolas" w:hAnsi="Consolas" w:cs="Consolas"/>
+          <w:color w:val="000000"/>
+          <w:sz w:val="20"/>
+          <w:szCs w:val="20"/>
+        </w:rPr>
+        <w:tab/>
+      </w:r>
+      <w:r>
+        <w:rPr>
+          <w:rFonts w:ascii="Consolas" w:hAnsi="Consolas" w:cs="Consolas"/>
+          <w:color w:val="000000"/>
+          <w:sz w:val="20"/>
+          <w:szCs w:val="20"/>
+        </w:rPr>
+        <w:tab/>
+      </w:r>
+      <w:r>
+        <w:rPr>
+          <w:rFonts w:ascii="Consolas" w:hAnsi="Consolas" w:cs="Consolas"/>
+          <w:color w:val="000000"/>
+          <w:sz w:val="20"/>
+          <w:szCs w:val="20"/>
+        </w:rPr>
+        <w:tab/>
+      </w:r>
+      <w:r>
+        <w:rPr>
+          <w:rFonts w:ascii="Consolas" w:hAnsi="Consolas" w:cs="Consolas"/>
+          <w:b/>
+          <w:bCs/>
+          <w:color w:val="7F0055"/>
+          <w:sz w:val="20"/>
+          <w:szCs w:val="20"/>
+        </w:rPr>
+        <w:t>if</w:t>
+      </w:r>
+      <w:r>
+        <w:rPr>
+          <w:rFonts w:ascii="Consolas" w:hAnsi="Consolas" w:cs="Consolas"/>
+          <w:color w:val="000000"/>
+          <w:sz w:val="20"/>
+          <w:szCs w:val="20"/>
+        </w:rPr>
+        <w:t xml:space="preserve"> (</w:t>
+      </w:r>
+      <w:r>
+        <w:rPr>
+          <w:rFonts w:ascii="Consolas" w:hAnsi="Consolas" w:cs="Consolas"/>
+          <w:color w:val="6A3E3E"/>
+          <w:sz w:val="20"/>
+          <w:szCs w:val="20"/>
+        </w:rPr>
+        <w:t>respostaPrisioneiroB</w:t>
+      </w:r>
+      <w:r>
+        <w:rPr>
+          <w:rFonts w:ascii="Consolas" w:hAnsi="Consolas" w:cs="Consolas"/>
+          <w:color w:val="000000"/>
+          <w:sz w:val="20"/>
+          <w:szCs w:val="20"/>
+        </w:rPr>
+        <w:t xml:space="preserve"> == Resposta.</w:t>
+      </w:r>
+      <w:r>
+        <w:rPr>
+          <w:rFonts w:ascii="Consolas" w:hAnsi="Consolas" w:cs="Consolas"/>
+          <w:b/>
+          <w:bCs/>
+          <w:i/>
+          <w:iCs/>
+          <w:color w:val="0000C0"/>
+          <w:sz w:val="20"/>
+          <w:szCs w:val="20"/>
+        </w:rPr>
+        <w:t>DELACAO</w:t>
+      </w:r>
+      <w:r>
+        <w:rPr>
+          <w:rFonts w:ascii="Consolas" w:hAnsi="Consolas" w:cs="Consolas"/>
+          <w:color w:val="000000"/>
+          <w:sz w:val="20"/>
+          <w:szCs w:val="20"/>
+        </w:rPr>
+        <w:t>) {</w:t>
+      </w:r>
+    </w:p>
+    <w:p>
+      <w:pPr>
+        <w:autoSpaceDE w:val="0"/>
+        <w:autoSpaceDN w:val="0"/>
+        <w:adjustRightInd w:val="0"/>
+        <w:spacing w:after="0" w:line="240" w:lineRule="auto"/>
+        <w:rPr>
+          <w:rFonts w:ascii="Consolas" w:hAnsi="Consolas" w:cs="Consolas"/>
+          <w:sz w:val="20"/>
+          <w:szCs w:val="20"/>
+        </w:rPr>
+      </w:pPr>
+      <w:r>
+        <w:rPr>
+          <w:rFonts w:ascii="Consolas" w:hAnsi="Consolas" w:cs="Consolas"/>
+          <w:color w:val="000000"/>
+          <w:sz w:val="20"/>
+          <w:szCs w:val="20"/>
+        </w:rPr>
+        <w:tab/>
+      </w:r>
+      <w:r>
+        <w:rPr>
+          <w:rFonts w:ascii="Consolas" w:hAnsi="Consolas" w:cs="Consolas"/>
+          <w:color w:val="000000"/>
+          <w:sz w:val="20"/>
+          <w:szCs w:val="20"/>
+        </w:rPr>
+        <w:tab/>
+      </w:r>
+      <w:r>
+        <w:rPr>
+          <w:rFonts w:ascii="Consolas" w:hAnsi="Consolas" w:cs="Consolas"/>
+          <w:color w:val="000000"/>
+          <w:sz w:val="20"/>
+          <w:szCs w:val="20"/>
+        </w:rPr>
+        <w:tab/>
+      </w:r>
+      <w:r>
+        <w:rPr>
+          <w:rFonts w:ascii="Consolas" w:hAnsi="Consolas" w:cs="Consolas"/>
+          <w:color w:val="000000"/>
+          <w:sz w:val="20"/>
+          <w:szCs w:val="20"/>
+        </w:rPr>
+        <w:tab/>
+      </w:r>
+      <w:r>
+        <w:rPr>
+          <w:rFonts w:ascii="Consolas" w:hAnsi="Consolas" w:cs="Consolas"/>
+          <w:b/>
+          <w:bCs/>
+          <w:color w:val="7F0055"/>
+          <w:sz w:val="20"/>
+          <w:szCs w:val="20"/>
+        </w:rPr>
+        <w:t>return</w:t>
+      </w:r>
+      <w:r>
+        <w:rPr>
+          <w:rFonts w:ascii="Consolas" w:hAnsi="Consolas" w:cs="Consolas"/>
+          <w:color w:val="000000"/>
+          <w:sz w:val="20"/>
+          <w:szCs w:val="20"/>
+        </w:rPr>
+        <w:t xml:space="preserve"> </w:t>
+      </w:r>
+      <w:r>
+        <w:rPr>
+          <w:rFonts w:ascii="Consolas" w:hAnsi="Consolas" w:cs="Consolas"/>
+          <w:color w:val="0000C0"/>
+          <w:sz w:val="20"/>
+          <w:szCs w:val="20"/>
+        </w:rPr>
+        <w:t>PENA_CONDENACAO_CUMPLICES</w:t>
+      </w:r>
+      <w:r>
+        <w:rPr>
+          <w:rFonts w:ascii="Consolas" w:hAnsi="Consolas" w:cs="Consolas"/>
+          <w:color w:val="000000"/>
+          <w:sz w:val="20"/>
+          <w:szCs w:val="20"/>
+        </w:rPr>
+        <w:t>;</w:t>
+      </w:r>
+    </w:p>
+    <w:p>
+      <w:pPr>
+        <w:autoSpaceDE w:val="0"/>
+        <w:autoSpaceDN w:val="0"/>
+        <w:adjustRightInd w:val="0"/>
+        <w:spacing w:after="0" w:line="240" w:lineRule="auto"/>
+        <w:rPr>
+          <w:rFonts w:ascii="Consolas" w:hAnsi="Consolas" w:cs="Consolas"/>
+          <w:sz w:val="20"/>
+          <w:szCs w:val="20"/>
+        </w:rPr>
+      </w:pPr>
+      <w:r>
+        <w:rPr>
+          <w:rFonts w:ascii="Consolas" w:hAnsi="Consolas" w:cs="Consolas"/>
+          <w:color w:val="000000"/>
+          <w:sz w:val="20"/>
+          <w:szCs w:val="20"/>
+        </w:rPr>
+        <w:tab/>
+      </w:r>
+      <w:r>
+        <w:rPr>
+          <w:rFonts w:ascii="Consolas" w:hAnsi="Consolas" w:cs="Consolas"/>
+          <w:color w:val="000000"/>
+          <w:sz w:val="20"/>
+          <w:szCs w:val="20"/>
+        </w:rPr>
+        <w:tab/>
+      </w:r>
+      <w:r>
+        <w:rPr>
+          <w:rFonts w:ascii="Consolas" w:hAnsi="Consolas" w:cs="Consolas"/>
+          <w:color w:val="000000"/>
+          <w:sz w:val="20"/>
+          <w:szCs w:val="20"/>
+        </w:rPr>
+        <w:tab/>
+        <w:t xml:space="preserve">} </w:t>
+      </w:r>
+      <w:r>
+        <w:rPr>
+          <w:rFonts w:ascii="Consolas" w:hAnsi="Consolas" w:cs="Consolas"/>
+          <w:b/>
+          <w:bCs/>
+          <w:color w:val="7F0055"/>
+          <w:sz w:val="20"/>
+          <w:szCs w:val="20"/>
+        </w:rPr>
+        <w:t>else</w:t>
+      </w:r>
+      <w:r>
+        <w:rPr>
+          <w:rFonts w:ascii="Consolas" w:hAnsi="Consolas" w:cs="Consolas"/>
+          <w:color w:val="000000"/>
+          <w:sz w:val="20"/>
+          <w:szCs w:val="20"/>
+        </w:rPr>
+        <w:t xml:space="preserve"> {</w:t>
+      </w:r>
+    </w:p>
+    <w:p>
+      <w:pPr>
+        <w:autoSpaceDE w:val="0"/>
+        <w:autoSpaceDN w:val="0"/>
+        <w:adjustRightInd w:val="0"/>
+        <w:spacing w:after="0" w:line="240" w:lineRule="auto"/>
+        <w:rPr>
+          <w:rFonts w:ascii="Consolas" w:hAnsi="Consolas" w:cs="Consolas"/>
+          <w:sz w:val="20"/>
+          <w:szCs w:val="20"/>
+        </w:rPr>
+      </w:pPr>
+      <w:r>
+        <w:rPr>
+          <w:rFonts w:ascii="Consolas" w:hAnsi="Consolas" w:cs="Consolas"/>
+          <w:color w:val="000000"/>
+          <w:sz w:val="20"/>
+          <w:szCs w:val="20"/>
+        </w:rPr>
+        <w:tab/>
+      </w:r>
+      <w:r>
+        <w:rPr>
+          <w:rFonts w:ascii="Consolas" w:hAnsi="Consolas" w:cs="Consolas"/>
+          <w:color w:val="000000"/>
+          <w:sz w:val="20"/>
+          <w:szCs w:val="20"/>
+        </w:rPr>
+        <w:tab/>
+      </w:r>
+      <w:r>
+        <w:rPr>
+          <w:rFonts w:ascii="Consolas" w:hAnsi="Consolas" w:cs="Consolas"/>
+          <w:color w:val="000000"/>
+          <w:sz w:val="20"/>
+          <w:szCs w:val="20"/>
+        </w:rPr>
+        <w:tab/>
+      </w:r>
+      <w:r>
+        <w:rPr>
+          <w:rFonts w:ascii="Consolas" w:hAnsi="Consolas" w:cs="Consolas"/>
+          <w:color w:val="000000"/>
+          <w:sz w:val="20"/>
+          <w:szCs w:val="20"/>
+        </w:rPr>
+        <w:tab/>
+      </w:r>
+      <w:r>
+        <w:rPr>
+          <w:rFonts w:ascii="Consolas" w:hAnsi="Consolas" w:cs="Consolas"/>
+          <w:b/>
+          <w:bCs/>
+          <w:color w:val="7F0055"/>
+          <w:sz w:val="20"/>
+          <w:szCs w:val="20"/>
+        </w:rPr>
+        <w:t>return</w:t>
+      </w:r>
+      <w:r>
+        <w:rPr>
+          <w:rFonts w:ascii="Consolas" w:hAnsi="Consolas" w:cs="Consolas"/>
+          <w:color w:val="000000"/>
+          <w:sz w:val="20"/>
+          <w:szCs w:val="20"/>
+        </w:rPr>
+        <w:t xml:space="preserve"> </w:t>
+      </w:r>
+      <w:r>
+        <w:rPr>
+          <w:rFonts w:ascii="Consolas" w:hAnsi="Consolas" w:cs="Consolas"/>
+          <w:color w:val="0000C0"/>
+          <w:sz w:val="20"/>
+          <w:szCs w:val="20"/>
+        </w:rPr>
+        <w:t>PENA_INOCENCIA</w:t>
+      </w:r>
+      <w:r>
+        <w:rPr>
+          <w:rFonts w:ascii="Consolas" w:hAnsi="Consolas" w:cs="Consolas"/>
+          <w:color w:val="000000"/>
+          <w:sz w:val="20"/>
+          <w:szCs w:val="20"/>
+        </w:rPr>
+        <w:t>;</w:t>
+      </w:r>
+    </w:p>
+    <w:p>
+      <w:pPr>
+        <w:autoSpaceDE w:val="0"/>
+        <w:autoSpaceDN w:val="0"/>
+        <w:adjustRightInd w:val="0"/>
+        <w:spacing w:after="0" w:line="240" w:lineRule="auto"/>
+        <w:rPr>
+          <w:rFonts w:ascii="Consolas" w:hAnsi="Consolas" w:cs="Consolas"/>
+          <w:sz w:val="20"/>
+          <w:szCs w:val="20"/>
+        </w:rPr>
+      </w:pPr>
+      <w:r>
+        <w:rPr>
+          <w:rFonts w:ascii="Consolas" w:hAnsi="Consolas" w:cs="Consolas"/>
+          <w:color w:val="000000"/>
+          <w:sz w:val="20"/>
+          <w:szCs w:val="20"/>
+        </w:rPr>
+        <w:tab/>
+      </w:r>
+      <w:r>
+        <w:rPr>
+          <w:rFonts w:ascii="Consolas" w:hAnsi="Consolas" w:cs="Consolas"/>
+          <w:color w:val="000000"/>
+          <w:sz w:val="20"/>
+          <w:szCs w:val="20"/>
+        </w:rPr>
+        <w:tab/>
+      </w:r>
+      <w:r>
+        <w:rPr>
+          <w:rFonts w:ascii="Consolas" w:hAnsi="Consolas" w:cs="Consolas"/>
+          <w:color w:val="000000"/>
+          <w:sz w:val="20"/>
+          <w:szCs w:val="20"/>
+        </w:rPr>
+        <w:tab/>
+        <w:t>}</w:t>
+      </w:r>
+    </w:p>
+    <w:p>
+      <w:pPr>
+        <w:autoSpaceDE w:val="0"/>
+        <w:autoSpaceDN w:val="0"/>
+        <w:adjustRightInd w:val="0"/>
+        <w:spacing w:after="0" w:line="240" w:lineRule="auto"/>
+        <w:rPr>
+          <w:rFonts w:ascii="Consolas" w:hAnsi="Consolas" w:cs="Consolas"/>
+          <w:sz w:val="20"/>
+          <w:szCs w:val="20"/>
+        </w:rPr>
+      </w:pPr>
+      <w:r>
+        <w:rPr>
+          <w:rFonts w:ascii="Consolas" w:hAnsi="Consolas" w:cs="Consolas"/>
+          <w:color w:val="000000"/>
+          <w:sz w:val="20"/>
+          <w:szCs w:val="20"/>
+        </w:rPr>
+        <w:tab/>
+      </w:r>
+      <w:r>
+        <w:rPr>
+          <w:rFonts w:ascii="Consolas" w:hAnsi="Consolas" w:cs="Consolas"/>
+          <w:color w:val="000000"/>
+          <w:sz w:val="20"/>
+          <w:szCs w:val="20"/>
+        </w:rPr>
+        <w:tab/>
+        <w:t>}</w:t>
+      </w:r>
+    </w:p>
+    <w:p>
+      <w:pPr>
+        <w:autoSpaceDE w:val="0"/>
+        <w:autoSpaceDN w:val="0"/>
+        <w:adjustRightInd w:val="0"/>
+        <w:spacing w:after="0" w:line="240" w:lineRule="auto"/>
+        <w:rPr>
+          <w:rFonts w:ascii="Consolas" w:hAnsi="Consolas" w:cs="Consolas"/>
+          <w:sz w:val="20"/>
+          <w:szCs w:val="20"/>
+          <w:lang w:val="en-GB"/>
+        </w:rPr>
+      </w:pPr>
+      <w:r>
+        <w:rPr>
+          <w:rFonts w:ascii="Consolas" w:hAnsi="Consolas" w:cs="Consolas"/>
+          <w:color w:val="000000"/>
+          <w:sz w:val="20"/>
+          <w:szCs w:val="20"/>
+        </w:rPr>
+        <w:tab/>
+      </w:r>
+      <w:r>
+        <w:rPr>
+          <w:rFonts w:ascii="Consolas" w:hAnsi="Consolas" w:cs="Consolas"/>
+          <w:color w:val="000000"/>
+          <w:sz w:val="20"/>
+          <w:szCs w:val="20"/>
+          <w:lang w:val="en-GB"/>
+        </w:rPr>
+        <w:t>}</w:t>
+      </w:r>
+    </w:p>
+    <w:p>
+      <w:pPr>
+        <w:autoSpaceDE w:val="0"/>
+        <w:autoSpaceDN w:val="0"/>
+        <w:adjustRightInd w:val="0"/>
+        <w:spacing w:after="0" w:line="240" w:lineRule="auto"/>
+        <w:rPr>
+          <w:rFonts w:ascii="Consolas" w:hAnsi="Consolas" w:cs="Consolas"/>
+          <w:sz w:val="20"/>
+          <w:szCs w:val="20"/>
+          <w:lang w:val="en-GB"/>
+        </w:rPr>
+      </w:pPr>
+      <w:r>
+        <w:rPr>
+          <w:rFonts w:ascii="Consolas" w:hAnsi="Consolas" w:cs="Consolas"/>
+          <w:color w:val="000000"/>
+          <w:sz w:val="20"/>
+          <w:szCs w:val="20"/>
+          <w:lang w:val="en-GB"/>
+        </w:rPr>
+        <w:t>}</w:t>
+      </w:r>
+    </w:p>
+    <w:p>
+      <w:pPr>
+        <w:rPr>
+          <w:rFonts w:ascii="Consolas" w:hAnsi="Consolas" w:cs="Consolas"/>
+          <w:b/>
+          <w:bCs/>
+          <w:color w:val="000000"/>
+          <w:sz w:val="20"/>
+          <w:szCs w:val="20"/>
+          <w:lang w:val="en-GB"/>
+        </w:rPr>
+      </w:pPr>
+    </w:p>
+    <w:p>
+      <w:pPr>
+        <w:rPr>
+          <w:rFonts w:ascii="Consolas" w:hAnsi="Consolas" w:cs="Consolas"/>
+          <w:b/>
+          <w:bCs/>
+          <w:color w:val="000000"/>
+          <w:sz w:val="20"/>
+          <w:szCs w:val="20"/>
+          <w:lang w:val="en-GB"/>
+        </w:rPr>
+      </w:pPr>
+    </w:p>
+    <w:p>
+      <w:pPr>
+        <w:jc w:val="center"/>
+        <w:rPr>
+          <w:rFonts w:ascii="Consolas" w:hAnsi="Consolas" w:cs="Consolas"/>
+          <w:b/>
+          <w:bCs/>
+          <w:color w:val="000000"/>
+          <w:sz w:val="20"/>
+          <w:szCs w:val="20"/>
+        </w:rPr>
+      </w:pPr>
+      <w:r>
+        <w:rPr>
+          <w:rFonts w:ascii="Consolas" w:hAnsi="Consolas" w:cs="Consolas"/>
+          <w:b/>
+          <w:bCs/>
+          <w:color w:val="000000"/>
+          <w:sz w:val="20"/>
+          <w:szCs w:val="20"/>
+        </w:rPr>
+        <w:t>CLASSE JUNIT</w:t>
+      </w:r>
+    </w:p>
+    <w:p>
+      <w:pPr>
+        <w:rPr>
+          <w:rFonts w:ascii="Consolas" w:hAnsi="Consolas" w:cs="Consolas"/>
+          <w:b/>
+          <w:bCs/>
+          <w:color w:val="000000"/>
+          <w:sz w:val="20"/>
+          <w:szCs w:val="20"/>
+          <w:lang w:val="en-GB"/>
+        </w:rPr>
+      </w:pPr>
+    </w:p>
+    <w:p>
+      <w:pPr>
+        <w:rPr>
+          <w:rFonts w:ascii="Consolas" w:hAnsi="Consolas" w:cs="Consolas"/>
+          <w:b/>
+          <w:bCs/>
+          <w:color w:val="000000"/>
+          <w:sz w:val="20"/>
+          <w:szCs w:val="20"/>
+          <w:lang w:val="en-GB"/>
+        </w:rPr>
+      </w:pPr>
+      <w:r>
+        <w:rPr>
+          <w:rFonts w:ascii="Consolas" w:hAnsi="Consolas" w:cs="Consolas"/>
+          <w:b/>
+          <w:bCs/>
+          <w:color w:val="000000"/>
+          <w:sz w:val="20"/>
+          <w:szCs w:val="20"/>
+          <w:lang w:val="en-GB"/>
+        </w:rPr>
+        <w:t>import static org.junit.jupiter.api.Assertions.*;</w:t>
+      </w:r>
+    </w:p>
+    <w:p>
+      <w:pPr>
+        <w:rPr>
+          <w:rFonts w:ascii="Consolas" w:hAnsi="Consolas" w:cs="Consolas"/>
+          <w:b/>
+          <w:bCs/>
+          <w:color w:val="000000"/>
+          <w:sz w:val="20"/>
+          <w:szCs w:val="20"/>
+          <w:lang w:val="en-GB"/>
+        </w:rPr>
+      </w:pPr>
+    </w:p>
+    <w:p>
+      <w:pPr>
+        <w:rPr>
+          <w:rFonts w:ascii="Consolas" w:hAnsi="Consolas" w:cs="Consolas"/>
+          <w:b/>
+          <w:bCs/>
+          <w:color w:val="000000"/>
+          <w:sz w:val="20"/>
+          <w:szCs w:val="20"/>
+          <w:lang w:val="en-GB"/>
+        </w:rPr>
+      </w:pPr>
+      <w:r>
+        <w:rPr>
+          <w:rFonts w:ascii="Consolas" w:hAnsi="Consolas" w:cs="Consolas"/>
+          <w:b/>
+          <w:bCs/>
+          <w:color w:val="000000"/>
+          <w:sz w:val="20"/>
+          <w:szCs w:val="20"/>
+          <w:lang w:val="en-GB"/>
+        </w:rPr>
+        <w:t>import org.junit.jupiter.api.Test;</w:t>
+      </w:r>
+    </w:p>
+    <w:p>
+      <w:pPr>
+        <w:rPr>
+          <w:rFonts w:ascii="Consolas" w:hAnsi="Consolas" w:cs="Consolas"/>
+          <w:b/>
+          <w:bCs/>
+          <w:color w:val="000000"/>
+          <w:sz w:val="20"/>
+          <w:szCs w:val="20"/>
+          <w:lang w:val="en-GB"/>
+        </w:rPr>
+      </w:pPr>
+    </w:p>
+    <w:p>
+      <w:pPr>
+        <w:rPr>
+          <w:rFonts w:ascii="Consolas" w:hAnsi="Consolas" w:cs="Consolas"/>
+          <w:b/>
+          <w:bCs/>
+          <w:color w:val="000000"/>
+          <w:sz w:val="20"/>
+          <w:szCs w:val="20"/>
+        </w:rPr>
+      </w:pPr>
+      <w:r>
+        <w:rPr>
+          <w:rFonts w:ascii="Consolas" w:hAnsi="Consolas" w:cs="Consolas"/>
+          <w:b/>
+          <w:bCs/>
+          <w:color w:val="000000"/>
+          <w:sz w:val="20"/>
+          <w:szCs w:val="20"/>
+        </w:rPr>
+        <w:t>class TesteJulgamentoPrisioneiro {</w:t>
+      </w:r>
+    </w:p>
+    <w:p>
+      <w:pPr>
+        <w:rPr>
+          <w:rFonts w:ascii="Consolas" w:hAnsi="Consolas" w:cs="Consolas"/>
+          <w:b/>
+          <w:bCs/>
+          <w:color w:val="000000"/>
+          <w:sz w:val="20"/>
+          <w:szCs w:val="20"/>
+        </w:rPr>
+      </w:pPr>
+    </w:p>
+    <w:p>
+      <w:pPr>
+        <w:rPr>
+          <w:rFonts w:ascii="Consolas" w:hAnsi="Consolas" w:cs="Consolas"/>
+          <w:b/>
+          <w:bCs/>
+          <w:color w:val="000000"/>
+          <w:sz w:val="20"/>
+          <w:szCs w:val="20"/>
+        </w:rPr>
+      </w:pPr>
+      <w:r>
+        <w:rPr>
+          <w:rFonts w:ascii="Consolas" w:hAnsi="Consolas" w:cs="Consolas"/>
+          <w:b/>
+          <w:bCs/>
+          <w:color w:val="000000"/>
+          <w:sz w:val="20"/>
+          <w:szCs w:val="20"/>
+        </w:rPr>
+        <w:tab/>
+        <w:t>@Test</w:t>
+      </w:r>
+    </w:p>
+    <w:p>
+      <w:pPr>
+        <w:rPr>
+          <w:rFonts w:ascii="Consolas" w:hAnsi="Consolas" w:cs="Consolas"/>
+          <w:b/>
+          <w:bCs/>
+          <w:color w:val="000000"/>
+          <w:sz w:val="20"/>
+          <w:szCs w:val="20"/>
+        </w:rPr>
+      </w:pPr>
+      <w:r>
+        <w:rPr>
+          <w:rFonts w:ascii="Consolas" w:hAnsi="Consolas" w:cs="Consolas"/>
+          <w:b/>
+          <w:bCs/>
+          <w:color w:val="000000"/>
+          <w:sz w:val="20"/>
+          <w:szCs w:val="20"/>
+        </w:rPr>
+        <w:tab/>
+        <w:t>void testInocencia() {</w:t>
+      </w:r>
+    </w:p>
+    <w:p>
+      <w:pPr>
+        <w:rPr>
+          <w:rFonts w:ascii="Consolas" w:hAnsi="Consolas" w:cs="Consolas"/>
+          <w:b/>
+          <w:bCs/>
+          <w:color w:val="000000"/>
+          <w:sz w:val="20"/>
+          <w:szCs w:val="20"/>
+        </w:rPr>
+      </w:pPr>
+      <w:r>
+        <w:rPr>
+          <w:rFonts w:ascii="Consolas" w:hAnsi="Consolas" w:cs="Consolas"/>
+          <w:b/>
+          <w:bCs/>
+          <w:color w:val="000000"/>
+          <w:sz w:val="20"/>
+          <w:szCs w:val="20"/>
+        </w:rPr>
+        <w:tab/>
+      </w:r>
+      <w:r>
+        <w:rPr>
+          <w:rFonts w:ascii="Consolas" w:hAnsi="Consolas" w:cs="Consolas"/>
+          <w:b/>
+          <w:bCs/>
+          <w:color w:val="000000"/>
+          <w:sz w:val="20"/>
+          <w:szCs w:val="20"/>
+        </w:rPr>
+        <w:tab/>
+        <w:t>JulgamentoPrisioneiro julgamentoPrisioneiro = new JulgamentoPrisioneiro();</w:t>
+      </w:r>
+    </w:p>
+    <w:p>
+      <w:pPr>
+        <w:rPr>
+          <w:rFonts w:ascii="Consolas" w:hAnsi="Consolas" w:cs="Consolas"/>
+          <w:b/>
+          <w:bCs/>
+          <w:color w:val="000000"/>
+          <w:sz w:val="20"/>
+          <w:szCs w:val="20"/>
+        </w:rPr>
+      </w:pPr>
+      <w:r>
+        <w:rPr>
+          <w:rFonts w:ascii="Consolas" w:hAnsi="Consolas" w:cs="Consolas"/>
+          <w:b/>
+          <w:bCs/>
+          <w:color w:val="000000"/>
+          <w:sz w:val="20"/>
+          <w:szCs w:val="20"/>
+        </w:rPr>
+        <w:tab/>
+      </w:r>
+      <w:r>
+        <w:rPr>
+          <w:rFonts w:ascii="Consolas" w:hAnsi="Consolas" w:cs="Consolas"/>
+          <w:b/>
+          <w:bCs/>
+          <w:color w:val="000000"/>
+          <w:sz w:val="20"/>
+          <w:szCs w:val="20"/>
+        </w:rPr>
+        <w:tab/>
+        <w:t>JulgamentoPrisioneiro.Resposta respPrisioneiroA = JulgamentoPrisioneiro.Resposta.DEFESA;</w:t>
+      </w:r>
+    </w:p>
+    <w:p>
+      <w:pPr>
+        <w:rPr>
+          <w:rFonts w:ascii="Consolas" w:hAnsi="Consolas" w:cs="Consolas"/>
+          <w:b/>
+          <w:bCs/>
+          <w:color w:val="000000"/>
+          <w:sz w:val="20"/>
+          <w:szCs w:val="20"/>
+        </w:rPr>
+      </w:pPr>
+      <w:r>
+        <w:rPr>
+          <w:rFonts w:ascii="Consolas" w:hAnsi="Consolas" w:cs="Consolas"/>
+          <w:b/>
+          <w:bCs/>
+          <w:color w:val="000000"/>
+          <w:sz w:val="20"/>
+          <w:szCs w:val="20"/>
+        </w:rPr>
+        <w:tab/>
+      </w:r>
+      <w:r>
+        <w:rPr>
+          <w:rFonts w:ascii="Consolas" w:hAnsi="Consolas" w:cs="Consolas"/>
+          <w:b/>
+          <w:bCs/>
+          <w:color w:val="000000"/>
+          <w:sz w:val="20"/>
+          <w:szCs w:val="20"/>
+        </w:rPr>
+        <w:tab/>
+        <w:t>JulgamentoPrisioneiro.Resposta respPrisioneiroB = JulgamentoPrisioneiro.Resposta.DEFESA;</w:t>
+      </w:r>
+    </w:p>
+    <w:p>
+      <w:pPr>
+        <w:rPr>
+          <w:rFonts w:ascii="Consolas" w:hAnsi="Consolas" w:cs="Consolas"/>
+          <w:b/>
+          <w:bCs/>
+          <w:color w:val="000000"/>
+          <w:sz w:val="20"/>
+          <w:szCs w:val="20"/>
+        </w:rPr>
+      </w:pPr>
+      <w:r>
+        <w:rPr>
+          <w:rFonts w:ascii="Consolas" w:hAnsi="Consolas" w:cs="Consolas"/>
+          <w:b/>
+          <w:bCs/>
+          <w:color w:val="000000"/>
+          <w:sz w:val="20"/>
+          <w:szCs w:val="20"/>
+        </w:rPr>
+        <w:lastRenderedPageBreak/>
+        <w:tab/>
+      </w:r>
+      <w:r>
+        <w:rPr>
+          <w:rFonts w:ascii="Consolas" w:hAnsi="Consolas" w:cs="Consolas"/>
+          <w:b/>
+          <w:bCs/>
+          <w:color w:val="000000"/>
+          <w:sz w:val="20"/>
+          <w:szCs w:val="20"/>
+        </w:rPr>
+        <w:tab/>
+        <w:t>int expected = 0;</w:t>
+      </w:r>
+    </w:p>
+    <w:p>
+      <w:pPr>
+        <w:rPr>
+          <w:rFonts w:ascii="Consolas" w:hAnsi="Consolas" w:cs="Consolas"/>
+          <w:b/>
+          <w:bCs/>
+          <w:color w:val="000000"/>
+          <w:sz w:val="20"/>
+          <w:szCs w:val="20"/>
+        </w:rPr>
+      </w:pPr>
+      <w:r>
+        <w:rPr>
+          <w:rFonts w:ascii="Consolas" w:hAnsi="Consolas" w:cs="Consolas"/>
+          <w:b/>
+          <w:bCs/>
+          <w:color w:val="000000"/>
+          <w:sz w:val="20"/>
+          <w:szCs w:val="20"/>
+        </w:rPr>
+        <w:tab/>
+      </w:r>
+      <w:r>
+        <w:rPr>
+          <w:rFonts w:ascii="Consolas" w:hAnsi="Consolas" w:cs="Consolas"/>
+          <w:b/>
+          <w:bCs/>
+          <w:color w:val="000000"/>
+          <w:sz w:val="20"/>
+          <w:szCs w:val="20"/>
+        </w:rPr>
+        <w:tab/>
+      </w:r>
+    </w:p>
+    <w:p>
+      <w:pPr>
+        <w:rPr>
+          <w:rFonts w:ascii="Consolas" w:hAnsi="Consolas" w:cs="Consolas"/>
+          <w:b/>
+          <w:bCs/>
+          <w:color w:val="000000"/>
+          <w:sz w:val="20"/>
+          <w:szCs w:val="20"/>
+        </w:rPr>
+      </w:pPr>
+      <w:r>
+        <w:rPr>
+          <w:rFonts w:ascii="Consolas" w:hAnsi="Consolas" w:cs="Consolas"/>
+          <w:b/>
+          <w:bCs/>
+          <w:color w:val="000000"/>
+          <w:sz w:val="20"/>
+          <w:szCs w:val="20"/>
+        </w:rPr>
+        <w:tab/>
+      </w:r>
+      <w:r>
+        <w:rPr>
+          <w:rFonts w:ascii="Consolas" w:hAnsi="Consolas" w:cs="Consolas"/>
+          <w:b/>
+          <w:bCs/>
+          <w:color w:val="000000"/>
+          <w:sz w:val="20"/>
+          <w:szCs w:val="20"/>
+        </w:rPr>
+        <w:tab/>
+        <w:t>int actual = julgamentoPrisioneiro.calculaPena(respPrisioneiroA, respPrisioneiroB);</w:t>
+      </w:r>
+    </w:p>
+    <w:p>
+      <w:pPr>
+        <w:rPr>
+          <w:rFonts w:ascii="Consolas" w:hAnsi="Consolas" w:cs="Consolas"/>
+          <w:b/>
+          <w:bCs/>
+          <w:color w:val="000000"/>
+          <w:sz w:val="20"/>
+          <w:szCs w:val="20"/>
+        </w:rPr>
+      </w:pPr>
+      <w:r>
+        <w:rPr>
+          <w:rFonts w:ascii="Consolas" w:hAnsi="Consolas" w:cs="Consolas"/>
+          <w:b/>
+          <w:bCs/>
+          <w:color w:val="000000"/>
+          <w:sz w:val="20"/>
+          <w:szCs w:val="20"/>
+        </w:rPr>
+        <w:tab/>
+      </w:r>
+      <w:r>
+        <w:rPr>
+          <w:rFonts w:ascii="Consolas" w:hAnsi="Consolas" w:cs="Consolas"/>
+          <w:b/>
+          <w:bCs/>
+          <w:color w:val="000000"/>
+          <w:sz w:val="20"/>
+          <w:szCs w:val="20"/>
+        </w:rPr>
+        <w:tab/>
+      </w:r>
+    </w:p>
+    <w:p>
+      <w:pPr>
+        <w:rPr>
+          <w:rFonts w:ascii="Consolas" w:hAnsi="Consolas" w:cs="Consolas"/>
+          <w:b/>
+          <w:bCs/>
+          <w:color w:val="000000"/>
+          <w:sz w:val="20"/>
+          <w:szCs w:val="20"/>
+          <w:lang w:val="en-GB"/>
+        </w:rPr>
+      </w:pPr>
+      <w:r>
+        <w:rPr>
+          <w:rFonts w:ascii="Consolas" w:hAnsi="Consolas" w:cs="Consolas"/>
+          <w:b/>
+          <w:bCs/>
+          <w:color w:val="000000"/>
+          <w:sz w:val="20"/>
+          <w:szCs w:val="20"/>
+        </w:rPr>
+        <w:tab/>
+      </w:r>
+      <w:r>
+        <w:rPr>
+          <w:rFonts w:ascii="Consolas" w:hAnsi="Consolas" w:cs="Consolas"/>
+          <w:b/>
+          <w:bCs/>
+          <w:color w:val="000000"/>
+          <w:sz w:val="20"/>
+          <w:szCs w:val="20"/>
+        </w:rPr>
+        <w:tab/>
+      </w:r>
+      <w:r>
+        <w:rPr>
+          <w:rFonts w:ascii="Consolas" w:hAnsi="Consolas" w:cs="Consolas"/>
+          <w:b/>
+          <w:bCs/>
+          <w:color w:val="000000"/>
+          <w:sz w:val="20"/>
+          <w:szCs w:val="20"/>
+          <w:lang w:val="en-GB"/>
+        </w:rPr>
+        <w:t>assertEquals(expected, actual);</w:t>
+      </w:r>
+    </w:p>
+    <w:p>
+      <w:pPr>
+        <w:rPr>
+          <w:rFonts w:ascii="Consolas" w:hAnsi="Consolas" w:cs="Consolas"/>
+          <w:b/>
+          <w:bCs/>
+          <w:color w:val="000000"/>
+          <w:sz w:val="20"/>
+          <w:szCs w:val="20"/>
+          <w:lang w:val="en-GB"/>
+        </w:rPr>
+      </w:pPr>
+      <w:r>
+        <w:rPr>
+          <w:rFonts w:ascii="Consolas" w:hAnsi="Consolas" w:cs="Consolas"/>
+          <w:b/>
+          <w:bCs/>
+          <w:color w:val="000000"/>
+          <w:sz w:val="20"/>
+          <w:szCs w:val="20"/>
+          <w:lang w:val="en-GB"/>
+        </w:rPr>
+        <w:tab/>
+        <w:t>}</w:t>
+      </w:r>
+    </w:p>
+    <w:p>
+      <w:pPr>
+        <w:rPr>
+          <w:rFonts w:ascii="Consolas" w:hAnsi="Consolas" w:cs="Consolas"/>
+          <w:b/>
+          <w:bCs/>
+          <w:color w:val="000000"/>
+          <w:sz w:val="20"/>
+          <w:szCs w:val="20"/>
+          <w:lang w:val="en-GB"/>
+        </w:rPr>
+      </w:pPr>
+    </w:p>
+    <w:p>
+      <w:pPr>
+        <w:rPr>
+          <w:rFonts w:ascii="Consolas" w:hAnsi="Consolas" w:cs="Consolas"/>
+          <w:b/>
+          <w:bCs/>
+          <w:color w:val="000000"/>
+          <w:sz w:val="20"/>
+          <w:szCs w:val="20"/>
+          <w:lang w:val="en-GB"/>
+        </w:rPr>
+      </w:pPr>
+      <w:r>
+        <w:rPr>
+          <w:rFonts w:ascii="Consolas" w:hAnsi="Consolas" w:cs="Consolas"/>
+          <w:b/>
+          <w:bCs/>
+          <w:color w:val="000000"/>
+          <w:sz w:val="20"/>
+          <w:szCs w:val="20"/>
+          <w:lang w:val="en-GB"/>
+        </w:rPr>
+        <w:tab/>
+        <w:t>@Test</w:t>
+      </w:r>
+    </w:p>
+    <w:p>
+      <w:pPr>
+        <w:rPr>
+          <w:rFonts w:ascii="Consolas" w:hAnsi="Consolas" w:cs="Consolas"/>
+          <w:b/>
+          <w:bCs/>
+          <w:color w:val="000000"/>
+          <w:sz w:val="20"/>
+          <w:szCs w:val="20"/>
+          <w:lang w:val="en-GB"/>
+        </w:rPr>
+      </w:pPr>
+      <w:r>
+        <w:rPr>
+          <w:rFonts w:ascii="Consolas" w:hAnsi="Consolas" w:cs="Consolas"/>
+          <w:b/>
+          <w:bCs/>
+          <w:color w:val="000000"/>
+          <w:sz w:val="20"/>
+          <w:szCs w:val="20"/>
+          <w:lang w:val="en-GB"/>
+        </w:rPr>
+        <w:tab/>
+        <w:t>void testCondenacaoMutua() {</w:t>
+      </w:r>
+    </w:p>
+    <w:p>
+      <w:pPr>
+        <w:rPr>
+          <w:rFonts w:ascii="Consolas" w:hAnsi="Consolas" w:cs="Consolas"/>
+          <w:b/>
+          <w:bCs/>
+          <w:color w:val="000000"/>
+          <w:sz w:val="20"/>
+          <w:szCs w:val="20"/>
+        </w:rPr>
+      </w:pPr>
+      <w:r>
+        <w:rPr>
+          <w:rFonts w:ascii="Consolas" w:hAnsi="Consolas" w:cs="Consolas"/>
+          <w:b/>
+          <w:bCs/>
+          <w:color w:val="000000"/>
+          <w:sz w:val="20"/>
+          <w:szCs w:val="20"/>
+          <w:lang w:val="en-GB"/>
+        </w:rPr>
+        <w:tab/>
+      </w:r>
+      <w:r>
+        <w:rPr>
+          <w:rFonts w:ascii="Consolas" w:hAnsi="Consolas" w:cs="Consolas"/>
+          <w:b/>
+          <w:bCs/>
+          <w:color w:val="000000"/>
+          <w:sz w:val="20"/>
+          <w:szCs w:val="20"/>
+          <w:lang w:val="en-GB"/>
+        </w:rPr>
+        <w:tab/>
+      </w:r>
+      <w:r>
+        <w:rPr>
+          <w:rFonts w:ascii="Consolas" w:hAnsi="Consolas" w:cs="Consolas"/>
+          <w:b/>
+          <w:bCs/>
+          <w:color w:val="000000"/>
+          <w:sz w:val="20"/>
+          <w:szCs w:val="20"/>
+        </w:rPr>
+        <w:t>JulgamentoPrisioneiro julgamentoPrisioneiro = new JulgamentoPrisioneiro();</w:t>
+      </w:r>
+    </w:p>
+    <w:p>
+      <w:pPr>
+        <w:rPr>
+          <w:rFonts w:ascii="Consolas" w:hAnsi="Consolas" w:cs="Consolas"/>
+          <w:b/>
+          <w:bCs/>
+          <w:color w:val="000000"/>
+          <w:sz w:val="20"/>
+          <w:szCs w:val="20"/>
+        </w:rPr>
+      </w:pPr>
+      <w:r>
+        <w:rPr>
+          <w:rFonts w:ascii="Consolas" w:hAnsi="Consolas" w:cs="Consolas"/>
+          <w:b/>
+          <w:bCs/>
+          <w:color w:val="000000"/>
+          <w:sz w:val="20"/>
+          <w:szCs w:val="20"/>
+        </w:rPr>
+        <w:tab/>
+      </w:r>
+      <w:r>
+        <w:rPr>
+          <w:rFonts w:ascii="Consolas" w:hAnsi="Consolas" w:cs="Consolas"/>
+          <w:b/>
+          <w:bCs/>
+          <w:color w:val="000000"/>
+          <w:sz w:val="20"/>
+          <w:szCs w:val="20"/>
+        </w:rPr>
+        <w:tab/>
+        <w:t>JulgamentoPrisioneiro.Resposta respPrisioneiroA = JulgamentoPrisioneiro.Resposta.DELACAO;</w:t>
+      </w:r>
+    </w:p>
+    <w:p>
+      <w:pPr>
+        <w:rPr>
+          <w:rFonts w:ascii="Consolas" w:hAnsi="Consolas" w:cs="Consolas"/>
+          <w:b/>
+          <w:bCs/>
+          <w:color w:val="000000"/>
+          <w:sz w:val="20"/>
+          <w:szCs w:val="20"/>
+        </w:rPr>
+      </w:pPr>
+      <w:r>
+        <w:rPr>
+          <w:rFonts w:ascii="Consolas" w:hAnsi="Consolas" w:cs="Consolas"/>
+          <w:b/>
+          <w:bCs/>
+          <w:color w:val="000000"/>
+          <w:sz w:val="20"/>
+          <w:szCs w:val="20"/>
+        </w:rPr>
+        <w:tab/>
+      </w:r>
+      <w:r>
+        <w:rPr>
+          <w:rFonts w:ascii="Consolas" w:hAnsi="Consolas" w:cs="Consolas"/>
+          <w:b/>
+          <w:bCs/>
+          <w:color w:val="000000"/>
+          <w:sz w:val="20"/>
+          <w:szCs w:val="20"/>
+        </w:rPr>
+        <w:tab/>
+        <w:t>JulgamentoPrisioneiro.Resposta respPrisioneiroB = JulgamentoPrisioneiro.Resposta.DELACAO;</w:t>
+      </w:r>
+    </w:p>
+    <w:p>
+      <w:pPr>
+        <w:rPr>
+          <w:rFonts w:ascii="Consolas" w:hAnsi="Consolas" w:cs="Consolas"/>
+          <w:b/>
+          <w:bCs/>
+          <w:color w:val="000000"/>
+          <w:sz w:val="20"/>
+          <w:szCs w:val="20"/>
+        </w:rPr>
+      </w:pPr>
+      <w:r>
+        <w:rPr>
+          <w:rFonts w:ascii="Consolas" w:hAnsi="Consolas" w:cs="Consolas"/>
+          <w:b/>
+          <w:bCs/>
+          <w:color w:val="000000"/>
+          <w:sz w:val="20"/>
+          <w:szCs w:val="20"/>
+        </w:rPr>
+        <w:tab/>
+      </w:r>
+      <w:r>
+        <w:rPr>
+          <w:rFonts w:ascii="Consolas" w:hAnsi="Consolas" w:cs="Consolas"/>
+          <w:b/>
+          <w:bCs/>
+          <w:color w:val="000000"/>
+          <w:sz w:val="20"/>
+          <w:szCs w:val="20"/>
+        </w:rPr>
+        <w:tab/>
+        <w:t>int expected = 5;</w:t>
+      </w:r>
+    </w:p>
+    <w:p>
+      <w:pPr>
+        <w:rPr>
+          <w:rFonts w:ascii="Consolas" w:hAnsi="Consolas" w:cs="Consolas"/>
+          <w:b/>
+          <w:bCs/>
+          <w:color w:val="000000"/>
+          <w:sz w:val="20"/>
+          <w:szCs w:val="20"/>
+        </w:rPr>
+      </w:pPr>
+      <w:r>
+        <w:rPr>
+          <w:rFonts w:ascii="Consolas" w:hAnsi="Consolas" w:cs="Consolas"/>
+          <w:b/>
+          <w:bCs/>
+          <w:color w:val="000000"/>
+          <w:sz w:val="20"/>
+          <w:szCs w:val="20"/>
+        </w:rPr>
+        <w:tab/>
+      </w:r>
+      <w:r>
+        <w:rPr>
+          <w:rFonts w:ascii="Consolas" w:hAnsi="Consolas" w:cs="Consolas"/>
+          <w:b/>
+          <w:bCs/>
+          <w:color w:val="000000"/>
+          <w:sz w:val="20"/>
+          <w:szCs w:val="20"/>
+        </w:rPr>
+        <w:tab/>
+      </w:r>
+    </w:p>
+    <w:p>
+      <w:pPr>
+        <w:rPr>
+          <w:rFonts w:ascii="Consolas" w:hAnsi="Consolas" w:cs="Consolas"/>
+          <w:b/>
+          <w:bCs/>
+          <w:color w:val="000000"/>
+          <w:sz w:val="20"/>
+          <w:szCs w:val="20"/>
+        </w:rPr>
+      </w:pPr>
+      <w:r>
+        <w:rPr>
+          <w:rFonts w:ascii="Consolas" w:hAnsi="Consolas" w:cs="Consolas"/>
+          <w:b/>
+          <w:bCs/>
+          <w:color w:val="000000"/>
+          <w:sz w:val="20"/>
+          <w:szCs w:val="20"/>
+        </w:rPr>
+        <w:tab/>
+      </w:r>
+      <w:r>
+        <w:rPr>
+          <w:rFonts w:ascii="Consolas" w:hAnsi="Consolas" w:cs="Consolas"/>
+          <w:b/>
+          <w:bCs/>
+          <w:color w:val="000000"/>
+          <w:sz w:val="20"/>
+          <w:szCs w:val="20"/>
+        </w:rPr>
+        <w:tab/>
+        <w:t>int actual = julgamentoPrisioneiro.calculaPena(respPrisioneiroA, respPrisioneiroB);</w:t>
+      </w:r>
+    </w:p>
+    <w:p>
+      <w:pPr>
+        <w:rPr>
+          <w:rFonts w:ascii="Consolas" w:hAnsi="Consolas" w:cs="Consolas"/>
+          <w:b/>
+          <w:bCs/>
+          <w:color w:val="000000"/>
+          <w:sz w:val="20"/>
+          <w:szCs w:val="20"/>
+        </w:rPr>
+      </w:pPr>
+      <w:r>
+        <w:rPr>
+          <w:rFonts w:ascii="Consolas" w:hAnsi="Consolas" w:cs="Consolas"/>
+          <w:b/>
+          <w:bCs/>
+          <w:color w:val="000000"/>
+          <w:sz w:val="20"/>
+          <w:szCs w:val="20"/>
+        </w:rPr>
+        <w:tab/>
+      </w:r>
+      <w:r>
+        <w:rPr>
+          <w:rFonts w:ascii="Consolas" w:hAnsi="Consolas" w:cs="Consolas"/>
+          <w:b/>
+          <w:bCs/>
+          <w:color w:val="000000"/>
+          <w:sz w:val="20"/>
+          <w:szCs w:val="20"/>
+        </w:rPr>
+        <w:tab/>
+      </w:r>
+    </w:p>
+    <w:p>
+      <w:pPr>
+        <w:rPr>
+          <w:rFonts w:ascii="Consolas" w:hAnsi="Consolas" w:cs="Consolas"/>
+          <w:b/>
+          <w:bCs/>
+          <w:color w:val="000000"/>
+          <w:sz w:val="20"/>
+          <w:szCs w:val="20"/>
+          <w:lang w:val="en-GB"/>
+        </w:rPr>
+      </w:pPr>
+      <w:r>
+        <w:rPr>
+          <w:rFonts w:ascii="Consolas" w:hAnsi="Consolas" w:cs="Consolas"/>
+          <w:b/>
+          <w:bCs/>
+          <w:color w:val="000000"/>
+          <w:sz w:val="20"/>
+          <w:szCs w:val="20"/>
+        </w:rPr>
+        <w:tab/>
+      </w:r>
+      <w:r>
+        <w:rPr>
+          <w:rFonts w:ascii="Consolas" w:hAnsi="Consolas" w:cs="Consolas"/>
+          <w:b/>
+          <w:bCs/>
+          <w:color w:val="000000"/>
+          <w:sz w:val="20"/>
+          <w:szCs w:val="20"/>
+        </w:rPr>
+        <w:tab/>
+      </w:r>
+      <w:r>
+        <w:rPr>
+          <w:rFonts w:ascii="Consolas" w:hAnsi="Consolas" w:cs="Consolas"/>
+          <w:b/>
+          <w:bCs/>
+          <w:color w:val="000000"/>
+          <w:sz w:val="20"/>
+          <w:szCs w:val="20"/>
+          <w:lang w:val="en-GB"/>
+        </w:rPr>
+        <w:t>assertEquals(expected, actual);</w:t>
+      </w:r>
+    </w:p>
+    <w:p>
+      <w:pPr>
+        <w:rPr>
+          <w:rFonts w:ascii="Consolas" w:hAnsi="Consolas" w:cs="Consolas"/>
+          <w:b/>
+          <w:bCs/>
+          <w:color w:val="000000"/>
+          <w:sz w:val="20"/>
+          <w:szCs w:val="20"/>
+          <w:lang w:val="en-GB"/>
+        </w:rPr>
+      </w:pPr>
+      <w:r>
+        <w:rPr>
+          <w:rFonts w:ascii="Consolas" w:hAnsi="Consolas" w:cs="Consolas"/>
+          <w:b/>
+          <w:bCs/>
+          <w:color w:val="000000"/>
+          <w:sz w:val="20"/>
+          <w:szCs w:val="20"/>
+          <w:lang w:val="en-GB"/>
+        </w:rPr>
+        <w:tab/>
+        <w:t>}</w:t>
+      </w:r>
+    </w:p>
+    <w:p>
+      <w:pPr>
+        <w:rPr>
+          <w:rFonts w:ascii="Consolas" w:hAnsi="Consolas" w:cs="Consolas"/>
+          <w:b/>
+          <w:bCs/>
+          <w:color w:val="000000"/>
+          <w:sz w:val="20"/>
+          <w:szCs w:val="20"/>
+          <w:lang w:val="en-GB"/>
+        </w:rPr>
+      </w:pPr>
+    </w:p>
+    <w:p>
+      <w:pPr>
+        <w:rPr>
+          <w:rFonts w:ascii="Consolas" w:hAnsi="Consolas" w:cs="Consolas"/>
+          <w:b/>
+          <w:bCs/>
+          <w:color w:val="000000"/>
+          <w:sz w:val="20"/>
+          <w:szCs w:val="20"/>
+          <w:lang w:val="en-GB"/>
+        </w:rPr>
+      </w:pPr>
+      <w:r>
+        <w:rPr>
+          <w:rFonts w:ascii="Consolas" w:hAnsi="Consolas" w:cs="Consolas"/>
+          <w:b/>
+          <w:bCs/>
+          <w:color w:val="000000"/>
+          <w:sz w:val="20"/>
+          <w:szCs w:val="20"/>
+          <w:lang w:val="en-GB"/>
+        </w:rPr>
+        <w:tab/>
+        <w:t>@Test</w:t>
+      </w:r>
+    </w:p>
+    <w:p>
+      <w:pPr>
+        <w:rPr>
+          <w:rFonts w:ascii="Consolas" w:hAnsi="Consolas" w:cs="Consolas"/>
+          <w:b/>
+          <w:bCs/>
+          <w:color w:val="000000"/>
+          <w:sz w:val="20"/>
+          <w:szCs w:val="20"/>
+          <w:lang w:val="en-GB"/>
+        </w:rPr>
+      </w:pPr>
+      <w:r>
+        <w:rPr>
+          <w:rFonts w:ascii="Consolas" w:hAnsi="Consolas" w:cs="Consolas"/>
+          <w:b/>
+          <w:bCs/>
+          <w:color w:val="000000"/>
+          <w:sz w:val="20"/>
+          <w:szCs w:val="20"/>
+          <w:lang w:val="en-GB"/>
+        </w:rPr>
+        <w:tab/>
+        <w:t>void testCondenacaoIndividual() {</w:t>
+      </w:r>
+    </w:p>
+    <w:p>
+      <w:pPr>
+        <w:rPr>
+          <w:rFonts w:ascii="Consolas" w:hAnsi="Consolas" w:cs="Consolas"/>
+          <w:b/>
+          <w:bCs/>
+          <w:color w:val="000000"/>
+          <w:sz w:val="20"/>
+          <w:szCs w:val="20"/>
+        </w:rPr>
+      </w:pPr>
+      <w:r>
+        <w:rPr>
+          <w:rFonts w:ascii="Consolas" w:hAnsi="Consolas" w:cs="Consolas"/>
+          <w:b/>
+          <w:bCs/>
+          <w:color w:val="000000"/>
+          <w:sz w:val="20"/>
+          <w:szCs w:val="20"/>
+          <w:lang w:val="en-GB"/>
+        </w:rPr>
+        <w:tab/>
+      </w:r>
+      <w:r>
+        <w:rPr>
+          <w:rFonts w:ascii="Consolas" w:hAnsi="Consolas" w:cs="Consolas"/>
+          <w:b/>
+          <w:bCs/>
+          <w:color w:val="000000"/>
+          <w:sz w:val="20"/>
+          <w:szCs w:val="20"/>
+          <w:lang w:val="en-GB"/>
+        </w:rPr>
+        <w:tab/>
+      </w:r>
+      <w:r>
+        <w:rPr>
+          <w:rFonts w:ascii="Consolas" w:hAnsi="Consolas" w:cs="Consolas"/>
+          <w:b/>
+          <w:bCs/>
+          <w:color w:val="000000"/>
+          <w:sz w:val="20"/>
+          <w:szCs w:val="20"/>
+        </w:rPr>
+        <w:t>JulgamentoPrisioneiro julgamentoPrisioneiro = new JulgamentoPrisioneiro();</w:t>
+      </w:r>
+    </w:p>
+    <w:p>
+      <w:pPr>
+        <w:rPr>
+          <w:rFonts w:ascii="Consolas" w:hAnsi="Consolas" w:cs="Consolas"/>
+          <w:b/>
+          <w:bCs/>
+          <w:color w:val="000000"/>
+          <w:sz w:val="20"/>
+          <w:szCs w:val="20"/>
+        </w:rPr>
+      </w:pPr>
+      <w:r>
+        <w:rPr>
+          <w:rFonts w:ascii="Consolas" w:hAnsi="Consolas" w:cs="Consolas"/>
+          <w:b/>
+          <w:bCs/>
+          <w:color w:val="000000"/>
+          <w:sz w:val="20"/>
+          <w:szCs w:val="20"/>
+        </w:rPr>
+        <w:tab/>
+      </w:r>
+      <w:r>
+        <w:rPr>
+          <w:rFonts w:ascii="Consolas" w:hAnsi="Consolas" w:cs="Consolas"/>
+          <w:b/>
+          <w:bCs/>
+          <w:color w:val="000000"/>
+          <w:sz w:val="20"/>
+          <w:szCs w:val="20"/>
+        </w:rPr>
+        <w:tab/>
+        <w:t>JulgamentoPrisioneiro.Resposta respPrisioneiroA = JulgamentoPrisioneiro.Resposta.DELACAO;</w:t>
+      </w:r>
+    </w:p>
+    <w:p>
+      <w:pPr>
+        <w:rPr>
+          <w:rFonts w:ascii="Consolas" w:hAnsi="Consolas" w:cs="Consolas"/>
+          <w:b/>
+          <w:bCs/>
+          <w:color w:val="000000"/>
+          <w:sz w:val="20"/>
+          <w:szCs w:val="20"/>
+        </w:rPr>
+      </w:pPr>
+      <w:r>
+        <w:rPr>
+          <w:rFonts w:ascii="Consolas" w:hAnsi="Consolas" w:cs="Consolas"/>
+          <w:b/>
+          <w:bCs/>
+          <w:color w:val="000000"/>
+          <w:sz w:val="20"/>
+          <w:szCs w:val="20"/>
+        </w:rPr>
+        <w:tab/>
+      </w:r>
+      <w:r>
+        <w:rPr>
+          <w:rFonts w:ascii="Consolas" w:hAnsi="Consolas" w:cs="Consolas"/>
+          <w:b/>
+          <w:bCs/>
+          <w:color w:val="000000"/>
+          <w:sz w:val="20"/>
+          <w:szCs w:val="20"/>
+        </w:rPr>
+        <w:tab/>
+        <w:t>JulgamentoPrisioneiro.Resposta respPrisioneiroB = JulgamentoPrisioneiro.Resposta.DEFESA;</w:t>
+      </w:r>
+    </w:p>
+    <w:p>
+      <w:pPr>
+        <w:rPr>
+          <w:rFonts w:ascii="Consolas" w:hAnsi="Consolas" w:cs="Consolas"/>
+          <w:b/>
+          <w:bCs/>
+          <w:color w:val="000000"/>
+          <w:sz w:val="20"/>
+          <w:szCs w:val="20"/>
+        </w:rPr>
+      </w:pPr>
+      <w:r>
+        <w:rPr>
+          <w:rFonts w:ascii="Consolas" w:hAnsi="Consolas" w:cs="Consolas"/>
+          <w:b/>
+          <w:bCs/>
+          <w:color w:val="000000"/>
+          <w:sz w:val="20"/>
+          <w:szCs w:val="20"/>
+        </w:rPr>
+        <w:tab/>
+      </w:r>
+      <w:r>
+        <w:rPr>
+          <w:rFonts w:ascii="Consolas" w:hAnsi="Consolas" w:cs="Consolas"/>
+          <w:b/>
+          <w:bCs/>
+          <w:color w:val="000000"/>
+          <w:sz w:val="20"/>
+          <w:szCs w:val="20"/>
+        </w:rPr>
+        <w:tab/>
+        <w:t>int expected = 10;</w:t>
+      </w:r>
+    </w:p>
+    <w:p>
+      <w:pPr>
+        <w:rPr>
+          <w:rFonts w:ascii="Consolas" w:hAnsi="Consolas" w:cs="Consolas"/>
+          <w:b/>
+          <w:bCs/>
+          <w:color w:val="000000"/>
+          <w:sz w:val="20"/>
+          <w:szCs w:val="20"/>
+        </w:rPr>
+      </w:pPr>
+      <w:r>
+        <w:rPr>
+          <w:rFonts w:ascii="Consolas" w:hAnsi="Consolas" w:cs="Consolas"/>
+          <w:b/>
+          <w:bCs/>
+          <w:color w:val="000000"/>
+          <w:sz w:val="20"/>
+          <w:szCs w:val="20"/>
+        </w:rPr>
+        <w:tab/>
+      </w:r>
+      <w:r>
+        <w:rPr>
+          <w:rFonts w:ascii="Consolas" w:hAnsi="Consolas" w:cs="Consolas"/>
+          <w:b/>
+          <w:bCs/>
+          <w:color w:val="000000"/>
+          <w:sz w:val="20"/>
+          <w:szCs w:val="20"/>
+        </w:rPr>
+        <w:tab/>
+      </w:r>
+    </w:p>
+    <w:p>
+      <w:pPr>
+        <w:rPr>
+          <w:rFonts w:ascii="Consolas" w:hAnsi="Consolas" w:cs="Consolas"/>
+          <w:b/>
+          <w:bCs/>
+          <w:color w:val="000000"/>
+          <w:sz w:val="20"/>
+          <w:szCs w:val="20"/>
+        </w:rPr>
+      </w:pPr>
+      <w:r>
+        <w:rPr>
+          <w:rFonts w:ascii="Consolas" w:hAnsi="Consolas" w:cs="Consolas"/>
+          <w:b/>
+          <w:bCs/>
+          <w:color w:val="000000"/>
+          <w:sz w:val="20"/>
+          <w:szCs w:val="20"/>
+        </w:rPr>
+        <w:tab/>
+      </w:r>
+      <w:r>
+        <w:rPr>
+          <w:rFonts w:ascii="Consolas" w:hAnsi="Consolas" w:cs="Consolas"/>
+          <w:b/>
+          <w:bCs/>
+          <w:color w:val="000000"/>
+          <w:sz w:val="20"/>
+          <w:szCs w:val="20"/>
+        </w:rPr>
+        <w:tab/>
+        <w:t>int actual = julgamentoPrisioneiro.calculaPena(respPrisioneiroA, respPrisioneiroB);</w:t>
+      </w:r>
+    </w:p>
+    <w:p>
+      <w:pPr>
+        <w:rPr>
+          <w:rFonts w:ascii="Consolas" w:hAnsi="Consolas" w:cs="Consolas"/>
+          <w:b/>
+          <w:bCs/>
+          <w:color w:val="000000"/>
+          <w:sz w:val="20"/>
+          <w:szCs w:val="20"/>
+        </w:rPr>
+      </w:pPr>
+      <w:r>
+        <w:rPr>
+          <w:rFonts w:ascii="Consolas" w:hAnsi="Consolas" w:cs="Consolas"/>
+          <w:b/>
+          <w:bCs/>
+          <w:color w:val="000000"/>
+          <w:sz w:val="20"/>
+          <w:szCs w:val="20"/>
+        </w:rPr>
+        <w:tab/>
+      </w:r>
+      <w:r>
+        <w:rPr>
+          <w:rFonts w:ascii="Consolas" w:hAnsi="Consolas" w:cs="Consolas"/>
+          <w:b/>
+          <w:bCs/>
+          <w:color w:val="000000"/>
+          <w:sz w:val="20"/>
+          <w:szCs w:val="20"/>
+        </w:rPr>
+        <w:tab/>
+      </w:r>
+    </w:p>
+    <w:p>
+      <w:pPr>
+        <w:rPr>
+          <w:rFonts w:ascii="Consolas" w:hAnsi="Consolas" w:cs="Consolas"/>
+          <w:b/>
+          <w:bCs/>
+          <w:color w:val="000000"/>
+          <w:sz w:val="20"/>
+          <w:szCs w:val="20"/>
+          <w:lang w:val="en-GB"/>
+        </w:rPr>
+      </w:pPr>
+      <w:r>
+        <w:rPr>
+          <w:rFonts w:ascii="Consolas" w:hAnsi="Consolas" w:cs="Consolas"/>
+          <w:b/>
+          <w:bCs/>
+          <w:color w:val="000000"/>
+          <w:sz w:val="20"/>
+          <w:szCs w:val="20"/>
+        </w:rPr>
+        <w:tab/>
+      </w:r>
+      <w:r>
+        <w:rPr>
+          <w:rFonts w:ascii="Consolas" w:hAnsi="Consolas" w:cs="Consolas"/>
+          <w:b/>
+          <w:bCs/>
+          <w:color w:val="000000"/>
+          <w:sz w:val="20"/>
+          <w:szCs w:val="20"/>
+        </w:rPr>
+        <w:tab/>
+      </w:r>
+      <w:r>
+        <w:rPr>
+          <w:rFonts w:ascii="Consolas" w:hAnsi="Consolas" w:cs="Consolas"/>
+          <w:b/>
+          <w:bCs/>
+          <w:color w:val="000000"/>
+          <w:sz w:val="20"/>
+          <w:szCs w:val="20"/>
+          <w:lang w:val="en-GB"/>
+        </w:rPr>
+        <w:t>assertEquals(expected, actual);</w:t>
+      </w:r>
+    </w:p>
+    <w:p>
+      <w:pPr>
+        <w:rPr>
+          <w:rFonts w:ascii="Consolas" w:hAnsi="Consolas" w:cs="Consolas"/>
+          <w:b/>
+          <w:bCs/>
+          <w:color w:val="000000"/>
+          <w:sz w:val="20"/>
+          <w:szCs w:val="20"/>
+          <w:lang w:val="en-GB"/>
+        </w:rPr>
+      </w:pPr>
+      <w:r>
+        <w:rPr>
+          <w:rFonts w:ascii="Consolas" w:hAnsi="Consolas" w:cs="Consolas"/>
+          <w:b/>
+          <w:bCs/>
+          <w:color w:val="000000"/>
+          <w:sz w:val="20"/>
+          <w:szCs w:val="20"/>
+          <w:lang w:val="en-GB"/>
+        </w:rPr>
+        <w:tab/>
+        <w:t>}</w:t>
+      </w:r>
+    </w:p>
+    <w:p>
+      <w:pPr>
+        <w:rPr>
+          <w:rFonts w:ascii="Consolas" w:hAnsi="Consolas" w:cs="Consolas"/>
+          <w:b/>
+          <w:bCs/>
+          <w:color w:val="000000"/>
+          <w:sz w:val="20"/>
+          <w:szCs w:val="20"/>
+          <w:lang w:val="en-GB"/>
+        </w:rPr>
+      </w:pPr>
+      <w:r>
+        <w:rPr>
+          <w:rFonts w:ascii="Consolas" w:hAnsi="Consolas" w:cs="Consolas"/>
+          <w:b/>
+          <w:bCs/>
+          <w:color w:val="000000"/>
+          <w:sz w:val="20"/>
+          <w:szCs w:val="20"/>
+          <w:lang w:val="en-GB"/>
+        </w:rPr>
+        <w:tab/>
+      </w:r>
+    </w:p>
+    <w:p>
+      <w:pPr>
+        <w:rPr>
+          <w:rFonts w:ascii="Consolas" w:hAnsi="Consolas" w:cs="Consolas"/>
+          <w:b/>
+          <w:bCs/>
+          <w:color w:val="000000"/>
+          <w:sz w:val="20"/>
+          <w:szCs w:val="20"/>
+          <w:lang w:val="en-GB"/>
+        </w:rPr>
+      </w:pPr>
+      <w:r>
+        <w:rPr>
+          <w:rFonts w:ascii="Consolas" w:hAnsi="Consolas" w:cs="Consolas"/>
+          <w:b/>
+          <w:bCs/>
+          <w:color w:val="000000"/>
+          <w:sz w:val="20"/>
+          <w:szCs w:val="20"/>
+          <w:lang w:val="en-GB"/>
+        </w:rPr>
+        <w:tab/>
+        <w:t>@Test</w:t>
+      </w:r>
+    </w:p>
+    <w:p>
+      <w:pPr>
+        <w:rPr>
+          <w:rFonts w:ascii="Consolas" w:hAnsi="Consolas" w:cs="Consolas"/>
+          <w:b/>
+          <w:bCs/>
+          <w:color w:val="000000"/>
+          <w:sz w:val="20"/>
+          <w:szCs w:val="20"/>
+          <w:lang w:val="en-GB"/>
+        </w:rPr>
+      </w:pPr>
+      <w:r>
+        <w:rPr>
+          <w:rFonts w:ascii="Consolas" w:hAnsi="Consolas" w:cs="Consolas"/>
+          <w:b/>
+          <w:bCs/>
+          <w:color w:val="000000"/>
+          <w:sz w:val="20"/>
+          <w:szCs w:val="20"/>
+          <w:lang w:val="en-GB"/>
+        </w:rPr>
+        <w:lastRenderedPageBreak/>
+        <w:tab/>
+        <w:t>void testCondenacaoCumplices() {</w:t>
+      </w:r>
+    </w:p>
+    <w:p>
+      <w:pPr>
+        <w:rPr>
+          <w:rFonts w:ascii="Consolas" w:hAnsi="Consolas" w:cs="Consolas"/>
+          <w:b/>
+          <w:bCs/>
+          <w:color w:val="000000"/>
+          <w:sz w:val="20"/>
+          <w:szCs w:val="20"/>
+        </w:rPr>
+      </w:pPr>
+      <w:r>
+        <w:rPr>
+          <w:rFonts w:ascii="Consolas" w:hAnsi="Consolas" w:cs="Consolas"/>
+          <w:b/>
+          <w:bCs/>
+          <w:color w:val="000000"/>
+          <w:sz w:val="20"/>
+          <w:szCs w:val="20"/>
+          <w:lang w:val="en-GB"/>
+        </w:rPr>
+        <w:tab/>
+      </w:r>
+      <w:r>
+        <w:rPr>
+          <w:rFonts w:ascii="Consolas" w:hAnsi="Consolas" w:cs="Consolas"/>
+          <w:b/>
+          <w:bCs/>
+          <w:color w:val="000000"/>
+          <w:sz w:val="20"/>
+          <w:szCs w:val="20"/>
+          <w:lang w:val="en-GB"/>
+        </w:rPr>
+        <w:tab/>
+      </w:r>
+      <w:r>
+        <w:rPr>
+          <w:rFonts w:ascii="Consolas" w:hAnsi="Consolas" w:cs="Consolas"/>
+          <w:b/>
+          <w:bCs/>
+          <w:color w:val="000000"/>
+          <w:sz w:val="20"/>
+          <w:szCs w:val="20"/>
+        </w:rPr>
+        <w:t>JulgamentoPrisioneiro julgamentoPrisioneiro = new JulgamentoPrisioneiro();</w:t>
+      </w:r>
+    </w:p>
+    <w:p>
+      <w:pPr>
+        <w:rPr>
+          <w:rFonts w:ascii="Consolas" w:hAnsi="Consolas" w:cs="Consolas"/>
+          <w:b/>
+          <w:bCs/>
+          <w:color w:val="000000"/>
+          <w:sz w:val="20"/>
+          <w:szCs w:val="20"/>
+        </w:rPr>
+      </w:pPr>
+      <w:r>
+        <w:rPr>
+          <w:rFonts w:ascii="Consolas" w:hAnsi="Consolas" w:cs="Consolas"/>
+          <w:b/>
+          <w:bCs/>
+          <w:color w:val="000000"/>
+          <w:sz w:val="20"/>
+          <w:szCs w:val="20"/>
+        </w:rPr>
+        <w:tab/>
+      </w:r>
+      <w:r>
+        <w:rPr>
+          <w:rFonts w:ascii="Consolas" w:hAnsi="Consolas" w:cs="Consolas"/>
+          <w:b/>
+          <w:bCs/>
+          <w:color w:val="000000"/>
+          <w:sz w:val="20"/>
+          <w:szCs w:val="20"/>
+        </w:rPr>
+        <w:tab/>
+        <w:t>JulgamentoPrisioneiro.Resposta respPrisioneiroA = JulgamentoPrisioneiro.Resposta.DEFESA;</w:t>
+      </w:r>
+    </w:p>
+    <w:p>
+      <w:pPr>
+        <w:rPr>
+          <w:rFonts w:ascii="Consolas" w:hAnsi="Consolas" w:cs="Consolas"/>
+          <w:b/>
+          <w:bCs/>
+          <w:color w:val="000000"/>
+          <w:sz w:val="20"/>
+          <w:szCs w:val="20"/>
+        </w:rPr>
+      </w:pPr>
+      <w:r>
+        <w:rPr>
+          <w:rFonts w:ascii="Consolas" w:hAnsi="Consolas" w:cs="Consolas"/>
+          <w:b/>
+          <w:bCs/>
+          <w:color w:val="000000"/>
+          <w:sz w:val="20"/>
+          <w:szCs w:val="20"/>
+        </w:rPr>
+        <w:tab/>
+      </w:r>
+      <w:r>
+        <w:rPr>
+          <w:rFonts w:ascii="Consolas" w:hAnsi="Consolas" w:cs="Consolas"/>
+          <w:b/>
+          <w:bCs/>
+          <w:color w:val="000000"/>
+          <w:sz w:val="20"/>
+          <w:szCs w:val="20"/>
+        </w:rPr>
+        <w:tab/>
+        <w:t>JulgamentoPrisioneiro.Resposta respPrisioneiroB = JulgamentoPrisioneiro.Resposta.DELACAO;</w:t>
+      </w:r>
+    </w:p>
+    <w:p>
+      <w:pPr>
+        <w:rPr>
+          <w:rFonts w:ascii="Consolas" w:hAnsi="Consolas" w:cs="Consolas"/>
+          <w:b/>
+          <w:bCs/>
+          <w:color w:val="000000"/>
+          <w:sz w:val="20"/>
+          <w:szCs w:val="20"/>
+        </w:rPr>
+      </w:pPr>
+      <w:r>
+        <w:rPr>
+          <w:rFonts w:ascii="Consolas" w:hAnsi="Consolas" w:cs="Consolas"/>
+          <w:b/>
+          <w:bCs/>
+          <w:color w:val="000000"/>
+          <w:sz w:val="20"/>
+          <w:szCs w:val="20"/>
+        </w:rPr>
+        <w:tab/>
+      </w:r>
+      <w:r>
+        <w:rPr>
+          <w:rFonts w:ascii="Consolas" w:hAnsi="Consolas" w:cs="Consolas"/>
+          <w:b/>
+          <w:bCs/>
+          <w:color w:val="000000"/>
+          <w:sz w:val="20"/>
+          <w:szCs w:val="20"/>
+        </w:rPr>
+        <w:tab/>
+        <w:t>int expected = 1;</w:t>
+      </w:r>
+    </w:p>
+    <w:p>
+      <w:pPr>
+        <w:rPr>
+          <w:rFonts w:ascii="Consolas" w:hAnsi="Consolas" w:cs="Consolas"/>
+          <w:b/>
+          <w:bCs/>
+          <w:color w:val="000000"/>
+          <w:sz w:val="20"/>
+          <w:szCs w:val="20"/>
+        </w:rPr>
+      </w:pPr>
+      <w:r>
+        <w:rPr>
+          <w:rFonts w:ascii="Consolas" w:hAnsi="Consolas" w:cs="Consolas"/>
+          <w:b/>
+          <w:bCs/>
+          <w:color w:val="000000"/>
+          <w:sz w:val="20"/>
+          <w:szCs w:val="20"/>
+        </w:rPr>
+        <w:tab/>
+      </w:r>
+      <w:r>
+        <w:rPr>
+          <w:rFonts w:ascii="Consolas" w:hAnsi="Consolas" w:cs="Consolas"/>
+          <w:b/>
+          <w:bCs/>
+          <w:color w:val="000000"/>
+          <w:sz w:val="20"/>
+          <w:szCs w:val="20"/>
+        </w:rPr>
+        <w:tab/>
+      </w:r>
+    </w:p>
+    <w:p>
+      <w:pPr>
+        <w:rPr>
+          <w:rFonts w:ascii="Consolas" w:hAnsi="Consolas" w:cs="Consolas"/>
+          <w:b/>
+          <w:bCs/>
+          <w:color w:val="000000"/>
+          <w:sz w:val="20"/>
+          <w:szCs w:val="20"/>
+        </w:rPr>
+      </w:pPr>
+      <w:r>
+        <w:rPr>
+          <w:rFonts w:ascii="Consolas" w:hAnsi="Consolas" w:cs="Consolas"/>
+          <w:b/>
+          <w:bCs/>
+          <w:color w:val="000000"/>
+          <w:sz w:val="20"/>
+          <w:szCs w:val="20"/>
+        </w:rPr>
+        <w:tab/>
+      </w:r>
+      <w:r>
+        <w:rPr>
+          <w:rFonts w:ascii="Consolas" w:hAnsi="Consolas" w:cs="Consolas"/>
+          <w:b/>
+          <w:bCs/>
+          <w:color w:val="000000"/>
+          <w:sz w:val="20"/>
+          <w:szCs w:val="20"/>
+        </w:rPr>
+        <w:tab/>
+        <w:t>int actual = julgamentoPrisioneiro.calculaPena(respPrisioneiroA, respPrisioneiroB);</w:t>
+      </w:r>
+    </w:p>
+    <w:p>
+      <w:pPr>
+        <w:rPr>
+          <w:rFonts w:ascii="Consolas" w:hAnsi="Consolas" w:cs="Consolas"/>
+          <w:b/>
+          <w:bCs/>
+          <w:color w:val="000000"/>
+          <w:sz w:val="20"/>
+          <w:szCs w:val="20"/>
+        </w:rPr>
+      </w:pPr>
+      <w:r>
+        <w:rPr>
+          <w:rFonts w:ascii="Consolas" w:hAnsi="Consolas" w:cs="Consolas"/>
+          <w:b/>
+          <w:bCs/>
+          <w:color w:val="000000"/>
+          <w:sz w:val="20"/>
+          <w:szCs w:val="20"/>
+        </w:rPr>
+        <w:tab/>
+      </w:r>
+      <w:r>
+        <w:rPr>
+          <w:rFonts w:ascii="Consolas" w:hAnsi="Consolas" w:cs="Consolas"/>
+          <w:b/>
+          <w:bCs/>
+          <w:color w:val="000000"/>
+          <w:sz w:val="20"/>
+          <w:szCs w:val="20"/>
+        </w:rPr>
+        <w:tab/>
+      </w:r>
+    </w:p>
+    <w:p>
+      <w:pPr>
+        <w:rPr>
+          <w:rFonts w:ascii="Consolas" w:hAnsi="Consolas" w:cs="Consolas"/>
+          <w:b/>
+          <w:bCs/>
+          <w:color w:val="000000"/>
+          <w:sz w:val="20"/>
+          <w:szCs w:val="20"/>
+        </w:rPr>
+      </w:pPr>
+      <w:r>
+        <w:rPr>
+          <w:rFonts w:ascii="Consolas" w:hAnsi="Consolas" w:cs="Consolas"/>
+          <w:b/>
+          <w:bCs/>
+          <w:color w:val="000000"/>
+          <w:sz w:val="20"/>
+          <w:szCs w:val="20"/>
+        </w:rPr>
+        <w:tab/>
+      </w:r>
+      <w:r>
+        <w:rPr>
+          <w:rFonts w:ascii="Consolas" w:hAnsi="Consolas" w:cs="Consolas"/>
+          <w:b/>
+          <w:bCs/>
+          <w:color w:val="000000"/>
+          <w:sz w:val="20"/>
+          <w:szCs w:val="20"/>
+        </w:rPr>
+        <w:tab/>
+        <w:t>assertEquals(expected, actual);</w:t>
+      </w:r>
+    </w:p>
+    <w:p>
+      <w:pPr>
+        <w:rPr>
+          <w:rFonts w:ascii="Consolas" w:hAnsi="Consolas" w:cs="Consolas"/>
+          <w:b/>
+          <w:bCs/>
+          <w:color w:val="000000"/>
+          <w:sz w:val="20"/>
+          <w:szCs w:val="20"/>
+        </w:rPr>
+      </w:pPr>
+      <w:r>
+        <w:rPr>
+          <w:rFonts w:ascii="Consolas" w:hAnsi="Consolas" w:cs="Consolas"/>
+          <w:b/>
+          <w:bCs/>
+          <w:color w:val="000000"/>
+          <w:sz w:val="20"/>
+          <w:szCs w:val="20"/>
+        </w:rPr>
+        <w:tab/>
+        <w:t>}</w:t>
+      </w:r>
+    </w:p>
+    <w:p>
+      <w:pPr>
+        <w:rPr>
+          <w:rFonts w:ascii="Consolas" w:hAnsi="Consolas" w:cs="Consolas"/>
+          <w:b/>
+          <w:bCs/>
+          <w:color w:val="000000"/>
+          <w:sz w:val="20"/>
+          <w:szCs w:val="20"/>
+        </w:rPr>
+      </w:pPr>
+      <w:r>
+        <w:rPr>
+          <w:rFonts w:ascii="Consolas" w:hAnsi="Consolas" w:cs="Consolas"/>
+          <w:b/>
+          <w:bCs/>
+          <w:color w:val="000000"/>
+          <w:sz w:val="20"/>
+          <w:szCs w:val="20"/>
+        </w:rPr>
+        <w:t>}</w:t>
+      </w:r>
     </w:p>
     <w:sectPr>
       <w:pgSz w:w="12240" w:h="15840"/>
@@ -10787,6 +14273,7 @@
     <w:lsdException w:name="HTML Sample" w:semiHidden="1" w:unhideWhenUsed="1"/>
     <w:lsdException w:name="HTML Typewriter" w:semiHidden="1" w:unhideWhenUsed="1"/>
     <w:lsdException w:name="HTML Variable" w:semiHidden="1" w:unhideWhenUsed="1"/>
+    <w:lsdException w:name="Normal Table" w:semiHidden="1" w:unhideWhenUsed="1"/>
     <w:lsdException w:name="annotation subject" w:semiHidden="1" w:unhideWhenUsed="1"/>
     <w:lsdException w:name="No List" w:semiHidden="1" w:unhideWhenUsed="1"/>
     <w:lsdException w:name="Outline List 1" w:semiHidden="1" w:unhideWhenUsed="1"/>
@@ -10833,8 +14320,10 @@
     <w:lsdException w:name="Table Subtle 2" w:semiHidden="1" w:unhideWhenUsed="1"/>
     <w:lsdException w:name="Table Web 1" w:semiHidden="1" w:unhideWhenUsed="1"/>
     <w:lsdException w:name="Table Web 2" w:semiHidden="1" w:unhideWhenUsed="1"/>
+    <w:lsdException w:name="Table Web 3" w:semiHidden="1" w:unhideWhenUsed="1"/>
     <w:lsdException w:name="Balloon Text" w:semiHidden="1" w:unhideWhenUsed="1"/>
     <w:lsdException w:name="Table Grid" w:uiPriority="39"/>
+    <w:lsdException w:name="Table Theme" w:semiHidden="1" w:unhideWhenUsed="1"/>
     <w:lsdException w:name="Placeholder Text" w:semiHidden="1"/>
     <w:lsdException w:name="No Spacing" w:uiPriority="1" w:qFormat="1"/>
     <w:lsdException w:name="Light Shading" w:uiPriority="60"/>
@@ -11404,7 +14893,7 @@
 </file>
 
 <file path=customXml/itemProps1.xml><?xml version="1.0" encoding="utf-8"?>
-<ds:datastoreItem xmlns:ds="http://schemas.openxmlformats.org/officeDocument/2006/customXml" ds:itemID="{0FBD735A-E25F-45D6-86B8-9E65F4D4A692}">
+<ds:datastoreItem xmlns:ds="http://schemas.openxmlformats.org/officeDocument/2006/customXml" ds:itemID="{04F8A914-0F1E-41DA-9E93-7780301A439B}">
   <ds:schemaRefs>
     <ds:schemaRef ds:uri="http://schemas.openxmlformats.org/officeDocument/2006/bibliography"/>
   </ds:schemaRefs>

</xml_diff>